<commit_message>
update Client_Doc (add edit task possibility)
</commit_message>
<xml_diff>
--- a/Client_Doc.docx
+++ b/Client_Doc.docx
@@ -62,8 +62,24 @@
           <w:rFonts w:ascii="Times Roman" w:hAnsi="Times Roman"/>
           <w:lang w:val="fr-FR"/>
         </w:rPr>
-        <w:t>Ce document a pour but de pr</w:t>
-      </w:r>
+        <w:t>Ce document a pour but de présenter l'état actuel de l'application "To-Do List", développée dans le cadre du projet final. Il inclut une description des fonctionnalité</w:t>
+      </w:r>
+      <w:r>
+        <w:rPr>
+          <w:rFonts w:ascii="Times Roman" w:hAnsi="Times Roman"/>
+          <w:lang w:val="es-ES_tradnl"/>
+        </w:rPr>
+        <w:t xml:space="preserve">s </w:t>
+      </w:r>
+      <w:proofErr w:type="spellStart"/>
+      <w:r>
+        <w:rPr>
+          <w:rFonts w:ascii="Times Roman" w:hAnsi="Times Roman"/>
+          <w:lang w:val="es-ES_tradnl"/>
+        </w:rPr>
+        <w:t>impl</w:t>
+      </w:r>
+      <w:proofErr w:type="spellEnd"/>
       <w:r>
         <w:rPr>
           <w:rFonts w:ascii="Times Roman" w:hAnsi="Times Roman"/>
@@ -71,12 +87,46 @@
         </w:rPr>
         <w:t>é</w:t>
       </w:r>
-      <w:r>
-        <w:rPr>
-          <w:rFonts w:ascii="Times Roman" w:hAnsi="Times Roman"/>
-          <w:lang w:val="fr-FR"/>
-        </w:rPr>
-        <w:t>senter l'</w:t>
+      <w:proofErr w:type="spellStart"/>
+      <w:r>
+        <w:rPr>
+          <w:rFonts w:ascii="Times Roman" w:hAnsi="Times Roman"/>
+        </w:rPr>
+        <w:t>ment</w:t>
+      </w:r>
+      <w:r>
+        <w:rPr>
+          <w:rFonts w:ascii="Times Roman" w:hAnsi="Times Roman"/>
+          <w:lang w:val="fr-FR"/>
+        </w:rPr>
+        <w:t>ées</w:t>
+      </w:r>
+      <w:proofErr w:type="spellEnd"/>
+      <w:r>
+        <w:rPr>
+          <w:rFonts w:ascii="Times Roman" w:hAnsi="Times Roman"/>
+          <w:lang w:val="fr-FR"/>
+        </w:rPr>
+        <w:t>, des fonctionnalités manquantes, ainsi que des propositions d'amélioration pour des versions futures. Ce projet a é</w:t>
+      </w:r>
+      <w:r>
+        <w:rPr>
+          <w:rFonts w:ascii="Times Roman" w:hAnsi="Times Roman"/>
+        </w:rPr>
+        <w:t>t</w:t>
+      </w:r>
+      <w:r>
+        <w:rPr>
+          <w:rFonts w:ascii="Times Roman" w:hAnsi="Times Roman"/>
+          <w:lang w:val="fr-FR"/>
+        </w:rPr>
+        <w:t xml:space="preserve">é </w:t>
+      </w:r>
+      <w:r>
+        <w:rPr>
+          <w:rFonts w:ascii="Times Roman" w:hAnsi="Times Roman"/>
+        </w:rPr>
+        <w:t>r</w:t>
       </w:r>
       <w:r>
         <w:rPr>
@@ -85,168 +135,6 @@
         </w:rPr>
         <w:t>é</w:t>
       </w:r>
-      <w:r>
-        <w:rPr>
-          <w:rFonts w:ascii="Times Roman" w:hAnsi="Times Roman"/>
-          <w:lang w:val="fr-FR"/>
-        </w:rPr>
-        <w:t>tat actuel de l'application "To-Do List", d</w:t>
-      </w:r>
-      <w:r>
-        <w:rPr>
-          <w:rFonts w:ascii="Times Roman" w:hAnsi="Times Roman"/>
-          <w:lang w:val="fr-FR"/>
-        </w:rPr>
-        <w:t>é</w:t>
-      </w:r>
-      <w:r>
-        <w:rPr>
-          <w:rFonts w:ascii="Times Roman" w:hAnsi="Times Roman"/>
-          <w:lang w:val="fr-FR"/>
-        </w:rPr>
-        <w:t>velopp</w:t>
-      </w:r>
-      <w:r>
-        <w:rPr>
-          <w:rFonts w:ascii="Times Roman" w:hAnsi="Times Roman"/>
-          <w:lang w:val="fr-FR"/>
-        </w:rPr>
-        <w:t>é</w:t>
-      </w:r>
-      <w:r>
-        <w:rPr>
-          <w:rFonts w:ascii="Times Roman" w:hAnsi="Times Roman"/>
-          <w:lang w:val="fr-FR"/>
-        </w:rPr>
-        <w:t>e dans le cadre du projet final. Il inclut une description des fonctionnalit</w:t>
-      </w:r>
-      <w:r>
-        <w:rPr>
-          <w:rFonts w:ascii="Times Roman" w:hAnsi="Times Roman"/>
-          <w:lang w:val="fr-FR"/>
-        </w:rPr>
-        <w:t>é</w:t>
-      </w:r>
-      <w:r>
-        <w:rPr>
-          <w:rFonts w:ascii="Times Roman" w:hAnsi="Times Roman"/>
-          <w:lang w:val="es-ES_tradnl"/>
-        </w:rPr>
-        <w:t xml:space="preserve">s </w:t>
-      </w:r>
-      <w:proofErr w:type="spellStart"/>
-      <w:r>
-        <w:rPr>
-          <w:rFonts w:ascii="Times Roman" w:hAnsi="Times Roman"/>
-          <w:lang w:val="es-ES_tradnl"/>
-        </w:rPr>
-        <w:t>impl</w:t>
-      </w:r>
-      <w:proofErr w:type="spellEnd"/>
-      <w:r>
-        <w:rPr>
-          <w:rFonts w:ascii="Times Roman" w:hAnsi="Times Roman"/>
-          <w:lang w:val="fr-FR"/>
-        </w:rPr>
-        <w:t>é</w:t>
-      </w:r>
-      <w:proofErr w:type="spellStart"/>
-      <w:r>
-        <w:rPr>
-          <w:rFonts w:ascii="Times Roman" w:hAnsi="Times Roman"/>
-        </w:rPr>
-        <w:t>ment</w:t>
-      </w:r>
-      <w:r>
-        <w:rPr>
-          <w:rFonts w:ascii="Times Roman" w:hAnsi="Times Roman"/>
-          <w:lang w:val="fr-FR"/>
-        </w:rPr>
-        <w:t>é</w:t>
-      </w:r>
-      <w:r>
-        <w:rPr>
-          <w:rFonts w:ascii="Times Roman" w:hAnsi="Times Roman"/>
-          <w:lang w:val="fr-FR"/>
-        </w:rPr>
-        <w:t>es</w:t>
-      </w:r>
-      <w:proofErr w:type="spellEnd"/>
-      <w:r>
-        <w:rPr>
-          <w:rFonts w:ascii="Times Roman" w:hAnsi="Times Roman"/>
-          <w:lang w:val="fr-FR"/>
-        </w:rPr>
-        <w:t xml:space="preserve">, des </w:t>
-      </w:r>
-      <w:r>
-        <w:rPr>
-          <w:rFonts w:ascii="Times Roman" w:hAnsi="Times Roman"/>
-          <w:lang w:val="fr-FR"/>
-        </w:rPr>
-        <w:t>fonctionnalit</w:t>
-      </w:r>
-      <w:r>
-        <w:rPr>
-          <w:rFonts w:ascii="Times Roman" w:hAnsi="Times Roman"/>
-          <w:lang w:val="fr-FR"/>
-        </w:rPr>
-        <w:t>é</w:t>
-      </w:r>
-      <w:r>
-        <w:rPr>
-          <w:rFonts w:ascii="Times Roman" w:hAnsi="Times Roman"/>
-          <w:lang w:val="fr-FR"/>
-        </w:rPr>
-        <w:t>s manquantes, ainsi que des propositions d'am</w:t>
-      </w:r>
-      <w:r>
-        <w:rPr>
-          <w:rFonts w:ascii="Times Roman" w:hAnsi="Times Roman"/>
-          <w:lang w:val="fr-FR"/>
-        </w:rPr>
-        <w:t>é</w:t>
-      </w:r>
-      <w:r>
-        <w:rPr>
-          <w:rFonts w:ascii="Times Roman" w:hAnsi="Times Roman"/>
-          <w:lang w:val="fr-FR"/>
-        </w:rPr>
-        <w:t xml:space="preserve">lioration pour des versions futures. Ce projet a </w:t>
-      </w:r>
-      <w:r>
-        <w:rPr>
-          <w:rFonts w:ascii="Times Roman" w:hAnsi="Times Roman"/>
-          <w:lang w:val="fr-FR"/>
-        </w:rPr>
-        <w:t>é</w:t>
-      </w:r>
-      <w:r>
-        <w:rPr>
-          <w:rFonts w:ascii="Times Roman" w:hAnsi="Times Roman"/>
-        </w:rPr>
-        <w:t>t</w:t>
-      </w:r>
-      <w:r>
-        <w:rPr>
-          <w:rFonts w:ascii="Times Roman" w:hAnsi="Times Roman"/>
-          <w:lang w:val="fr-FR"/>
-        </w:rPr>
-        <w:t xml:space="preserve">é </w:t>
-      </w:r>
-      <w:r>
-        <w:rPr>
-          <w:rFonts w:ascii="Times Roman" w:hAnsi="Times Roman"/>
-        </w:rPr>
-        <w:t>r</w:t>
-      </w:r>
-      <w:r>
-        <w:rPr>
-          <w:rFonts w:ascii="Times Roman" w:hAnsi="Times Roman"/>
-          <w:lang w:val="fr-FR"/>
-        </w:rPr>
-        <w:t>é</w:t>
-      </w:r>
       <w:proofErr w:type="spellStart"/>
       <w:r>
         <w:rPr>
@@ -260,14 +148,7 @@
           <w:rFonts w:ascii="Times Roman" w:hAnsi="Times Roman"/>
           <w:lang w:val="fr-FR"/>
         </w:rPr>
-        <w:t xml:space="preserve">é </w:t>
-      </w:r>
-      <w:r>
-        <w:rPr>
-          <w:rFonts w:ascii="Times Roman" w:hAnsi="Times Roman"/>
-          <w:lang w:val="fr-FR"/>
-        </w:rPr>
-        <w:t xml:space="preserve">en utilisant le </w:t>
+        <w:t xml:space="preserve">é en utilisant le </w:t>
       </w:r>
       <w:proofErr w:type="spellStart"/>
       <w:r>
@@ -313,34 +194,14 @@
         <w:rPr>
           <w:rFonts w:ascii="Times Roman" w:hAnsi="Times Roman"/>
         </w:rPr>
-        <w:t xml:space="preserve"> et vise </w:t>
-      </w:r>
-      <w:r>
-        <w:rPr>
-          <w:rFonts w:ascii="Times Roman" w:hAnsi="Times Roman"/>
-        </w:rPr>
-        <w:t xml:space="preserve">à </w:t>
-      </w:r>
-      <w:r>
-        <w:rPr>
-          <w:rFonts w:ascii="Times Roman" w:hAnsi="Times Roman"/>
-          <w:lang w:val="fr-FR"/>
-        </w:rPr>
-        <w:t>fournir aux utilisateurs une interface simple et intuitive pour g</w:t>
-      </w:r>
-      <w:r>
-        <w:rPr>
-          <w:rFonts w:ascii="Times Roman" w:hAnsi="Times Roman"/>
-          <w:lang w:val="fr-FR"/>
-        </w:rPr>
-        <w:t>é</w:t>
-      </w:r>
-      <w:r>
-        <w:rPr>
-          <w:rFonts w:ascii="Times Roman" w:hAnsi="Times Roman"/>
-          <w:lang w:val="fr-FR"/>
-        </w:rPr>
-        <w:t>rer leurs t</w:t>
+        <w:t xml:space="preserve"> et vise à </w:t>
+      </w:r>
+      <w:r>
+        <w:rPr>
+          <w:rFonts w:ascii="Times Roman" w:hAnsi="Times Roman"/>
+          <w:lang w:val="fr-FR"/>
+        </w:rPr>
+        <w:t>fournir aux utilisateurs une interface simple et intuitive pour gérer leurs t</w:t>
       </w:r>
       <w:r>
         <w:rPr>
@@ -362,14 +223,7 @@
           <w:rFonts w:ascii="Times Roman" w:hAnsi="Times Roman"/>
           <w:lang w:val="fr-FR"/>
         </w:rPr>
-        <w:t xml:space="preserve"> quotid</w:t>
-      </w:r>
-      <w:r>
-        <w:rPr>
-          <w:rFonts w:ascii="Times Roman" w:hAnsi="Times Roman"/>
-          <w:lang w:val="fr-FR"/>
-        </w:rPr>
-        <w:t>iennes.</w:t>
+        <w:t xml:space="preserve"> quotidiennes.</w:t>
       </w:r>
     </w:p>
     <w:p>
@@ -403,7 +257,7 @@
           <w:szCs w:val="36"/>
           <w:lang w:val="fr-FR"/>
         </w:rPr>
-        <w:t>Fonctionnalit</w:t>
+        <w:t>Fonctionnalité</w:t>
       </w:r>
       <w:r>
         <w:rPr>
@@ -412,10 +266,10 @@
           <w:bCs/>
           <w:sz w:val="36"/>
           <w:szCs w:val="36"/>
-          <w:lang w:val="fr-FR"/>
-        </w:rPr>
-        <w:t>é</w:t>
-      </w:r>
+        </w:rPr>
+        <w:t xml:space="preserve">s </w:t>
+      </w:r>
+      <w:proofErr w:type="spellStart"/>
       <w:r>
         <w:rPr>
           <w:rFonts w:ascii="Times Roman" w:hAnsi="Times Roman"/>
@@ -424,9 +278,9 @@
           <w:sz w:val="36"/>
           <w:szCs w:val="36"/>
         </w:rPr>
-        <w:t xml:space="preserve">s </w:t>
-      </w:r>
-      <w:proofErr w:type="spellStart"/>
+        <w:t>Impl</w:t>
+      </w:r>
+      <w:proofErr w:type="spellEnd"/>
       <w:r>
         <w:rPr>
           <w:rFonts w:ascii="Times Roman" w:hAnsi="Times Roman"/>
@@ -434,10 +288,11 @@
           <w:bCs/>
           <w:sz w:val="36"/>
           <w:szCs w:val="36"/>
-        </w:rPr>
-        <w:t>Impl</w:t>
-      </w:r>
-      <w:proofErr w:type="spellEnd"/>
+          <w:lang w:val="fr-FR"/>
+        </w:rPr>
+        <w:t>é</w:t>
+      </w:r>
+      <w:proofErr w:type="spellStart"/>
       <w:r>
         <w:rPr>
           <w:rFonts w:ascii="Times Roman" w:hAnsi="Times Roman"/>
@@ -445,11 +300,10 @@
           <w:bCs/>
           <w:sz w:val="36"/>
           <w:szCs w:val="36"/>
-          <w:lang w:val="fr-FR"/>
-        </w:rPr>
-        <w:t>é</w:t>
-      </w:r>
-      <w:proofErr w:type="spellStart"/>
+        </w:rPr>
+        <w:t>ment</w:t>
+      </w:r>
+      <w:proofErr w:type="spellEnd"/>
       <w:r>
         <w:rPr>
           <w:rFonts w:ascii="Times Roman" w:hAnsi="Times Roman"/>
@@ -457,10 +311,11 @@
           <w:bCs/>
           <w:sz w:val="36"/>
           <w:szCs w:val="36"/>
-        </w:rPr>
-        <w:t>ment</w:t>
-      </w:r>
-      <w:proofErr w:type="spellEnd"/>
+          <w:lang w:val="fr-FR"/>
+        </w:rPr>
+        <w:t>é</w:t>
+      </w:r>
+      <w:proofErr w:type="spellStart"/>
       <w:r>
         <w:rPr>
           <w:rFonts w:ascii="Times Roman" w:hAnsi="Times Roman"/>
@@ -468,18 +323,6 @@
           <w:bCs/>
           <w:sz w:val="36"/>
           <w:szCs w:val="36"/>
-          <w:lang w:val="fr-FR"/>
-        </w:rPr>
-        <w:t>é</w:t>
-      </w:r>
-      <w:proofErr w:type="spellStart"/>
-      <w:r>
-        <w:rPr>
-          <w:rFonts w:ascii="Times Roman" w:hAnsi="Times Roman"/>
-          <w:b/>
-          <w:bCs/>
-          <w:sz w:val="36"/>
-          <w:szCs w:val="36"/>
         </w:rPr>
         <w:t>es</w:t>
       </w:r>
@@ -522,26 +365,13 @@
           <w:rFonts w:ascii="Times Roman" w:hAnsi="Times Roman"/>
           <w:lang w:val="fr-FR"/>
         </w:rPr>
-        <w:t>L'application "To-Do List" utilise une interface utilisateur ergonomique, adapt</w:t>
-      </w:r>
-      <w:r>
-        <w:rPr>
-          <w:rFonts w:ascii="Times Roman" w:hAnsi="Times Roman"/>
-          <w:lang w:val="fr-FR"/>
-        </w:rPr>
-        <w:t>é</w:t>
-      </w:r>
-      <w:r>
-        <w:rPr>
-          <w:rFonts w:ascii="Times Roman" w:hAnsi="Times Roman"/>
-        </w:rPr>
-        <w:t xml:space="preserve">e </w:t>
-      </w:r>
-      <w:r>
-        <w:rPr>
-          <w:rFonts w:ascii="Times Roman" w:hAnsi="Times Roman"/>
-        </w:rPr>
-        <w:t xml:space="preserve">à </w:t>
+        <w:t>L'application "To-Do List" utilise une interface utilisateur ergonomique, adapté</w:t>
+      </w:r>
+      <w:r>
+        <w:rPr>
+          <w:rFonts w:ascii="Times Roman" w:hAnsi="Times Roman"/>
+        </w:rPr>
+        <w:t xml:space="preserve">e à </w:t>
       </w:r>
       <w:r>
         <w:rPr>
@@ -555,40 +385,21 @@
         <w:rPr>
           <w:rFonts w:ascii="Times Roman" w:hAnsi="Times Roman"/>
         </w:rPr>
-        <w:t>â</w:t>
-      </w:r>
-      <w:r>
-        <w:rPr>
-          <w:rFonts w:ascii="Times Roman" w:hAnsi="Times Roman"/>
-        </w:rPr>
-        <w:t>ce</w:t>
-      </w:r>
-      <w:proofErr w:type="spellEnd"/>
-      <w:r>
-        <w:rPr>
-          <w:rFonts w:ascii="Times Roman" w:hAnsi="Times Roman"/>
-        </w:rPr>
-        <w:t xml:space="preserve"> </w:t>
-      </w:r>
-      <w:r>
-        <w:rPr>
-          <w:rFonts w:ascii="Times Roman" w:hAnsi="Times Roman"/>
-        </w:rPr>
-        <w:t xml:space="preserve">à </w:t>
-      </w:r>
-      <w:r>
-        <w:rPr>
-          <w:rFonts w:ascii="Times Roman" w:hAnsi="Times Roman"/>
-          <w:lang w:val="fr-FR"/>
-        </w:rPr>
-        <w:t xml:space="preserve">son design intuitif. Voici les </w:t>
-      </w:r>
-      <w:r>
-        <w:rPr>
-          <w:rFonts w:ascii="Times Roman" w:hAnsi="Times Roman"/>
-          <w:lang w:val="fr-FR"/>
-        </w:rPr>
-        <w:t>é</w:t>
+        <w:t>âce</w:t>
+      </w:r>
+      <w:proofErr w:type="spellEnd"/>
+      <w:r>
+        <w:rPr>
+          <w:rFonts w:ascii="Times Roman" w:hAnsi="Times Roman"/>
+        </w:rPr>
+        <w:t xml:space="preserve"> à </w:t>
+      </w:r>
+      <w:r>
+        <w:rPr>
+          <w:rFonts w:ascii="Times Roman" w:hAnsi="Times Roman"/>
+          <w:lang w:val="fr-FR"/>
+        </w:rPr>
+        <w:t>son design intuitif. Voici les é</w:t>
       </w:r>
       <w:r>
         <w:rPr>
@@ -602,14 +413,7 @@
           <w:rFonts w:ascii="Times Roman" w:hAnsi="Times Roman"/>
           <w:lang w:val="fr-FR"/>
         </w:rPr>
-        <w:t>é</w:t>
-      </w:r>
-      <w:r>
-        <w:rPr>
-          <w:rFonts w:ascii="Times Roman" w:hAnsi="Times Roman"/>
-          <w:lang w:val="fr-FR"/>
-        </w:rPr>
-        <w:t>ments</w:t>
+        <w:t>éments</w:t>
       </w:r>
       <w:proofErr w:type="spellEnd"/>
       <w:r>
@@ -665,51 +469,15 @@
           <w:b/>
           <w:bCs/>
         </w:rPr>
-        <w:t>ê</w:t>
-      </w:r>
-      <w:r>
-        <w:rPr>
-          <w:rFonts w:ascii="Times Roman" w:hAnsi="Times Roman"/>
-          <w:b/>
-          <w:bCs/>
-        </w:rPr>
-        <w:t>tre</w:t>
-      </w:r>
-      <w:proofErr w:type="spellEnd"/>
-      <w:r>
-        <w:rPr>
-          <w:rFonts w:ascii="Times Roman" w:hAnsi="Times Roman"/>
-          <w:lang w:val="fr-FR"/>
-        </w:rPr>
-        <w:t xml:space="preserve"> : L</w:t>
-      </w:r>
-      <w:r>
-        <w:rPr>
-          <w:rFonts w:ascii="Times Roman" w:hAnsi="Times Roman"/>
-          <w:lang w:val="fr-FR"/>
-        </w:rPr>
-        <w:t>’</w:t>
-      </w:r>
-      <w:r>
-        <w:rPr>
-          <w:rFonts w:ascii="Times Roman" w:hAnsi="Times Roman"/>
-          <w:lang w:val="fr-FR"/>
-        </w:rPr>
-        <w:t>application ouvre une seule fen</w:t>
-      </w:r>
-      <w:r>
-        <w:rPr>
-          <w:rFonts w:ascii="Times Roman" w:hAnsi="Times Roman"/>
-          <w:lang w:val="fr-FR"/>
-        </w:rPr>
-        <w:t>ê</w:t>
-      </w:r>
-      <w:r>
-        <w:rPr>
-          <w:rFonts w:ascii="Times Roman" w:hAnsi="Times Roman"/>
-          <w:lang w:val="fr-FR"/>
-        </w:rPr>
-        <w:t>tre</w:t>
+        <w:t>être</w:t>
+      </w:r>
+      <w:proofErr w:type="spellEnd"/>
+      <w:r>
+        <w:rPr>
+          <w:rFonts w:ascii="Times Roman" w:hAnsi="Times Roman"/>
+          <w:lang w:val="fr-FR"/>
+        </w:rPr>
+        <w:t xml:space="preserve"> : L’application ouvre une seule fenêtre</w:t>
       </w:r>
       <w:r>
         <w:rPr>
@@ -815,42 +583,7 @@
           <w:rFonts w:ascii="Times Roman" w:hAnsi="Times Roman"/>
           <w:lang w:val="fr-FR"/>
         </w:rPr>
-        <w:t xml:space="preserve"> minimale pour assurer une bonne lisibilit</w:t>
-      </w:r>
-      <w:r>
-        <w:rPr>
-          <w:rFonts w:ascii="Times Roman" w:hAnsi="Times Roman"/>
-          <w:lang w:val="fr-FR"/>
-        </w:rPr>
-        <w:t>é</w:t>
-      </w:r>
-      <w:r>
-        <w:rPr>
-          <w:rFonts w:ascii="Times Roman" w:hAnsi="Times Roman"/>
-          <w:lang w:val="fr-FR"/>
-        </w:rPr>
-        <w:t xml:space="preserve">. L'utilisateur peut </w:t>
-      </w:r>
-      <w:r>
-        <w:rPr>
-          <w:rFonts w:ascii="Times Roman" w:hAnsi="Times Roman"/>
-          <w:lang w:val="fr-FR"/>
-        </w:rPr>
-        <w:t>é</w:t>
-      </w:r>
-      <w:r>
-        <w:rPr>
-          <w:rFonts w:ascii="Times Roman" w:hAnsi="Times Roman"/>
-          <w:lang w:val="fr-FR"/>
-        </w:rPr>
-        <w:t xml:space="preserve">galement passer en plein </w:t>
-      </w:r>
-      <w:r>
-        <w:rPr>
-          <w:rFonts w:ascii="Times Roman" w:hAnsi="Times Roman"/>
-          <w:lang w:val="fr-FR"/>
-        </w:rPr>
-        <w:t>é</w:t>
+        <w:t xml:space="preserve"> minimale pour assurer une bonne lisibilité. L'utilisateur peut également passer en plein é</w:t>
       </w:r>
       <w:proofErr w:type="spellStart"/>
       <w:r>
@@ -894,28 +627,7 @@
           <w:rFonts w:ascii="Times Roman" w:hAnsi="Times Roman"/>
           <w:lang w:val="fr-FR"/>
         </w:rPr>
-        <w:t xml:space="preserve"> fluide entre les pages de l</w:t>
-      </w:r>
-      <w:r>
-        <w:rPr>
-          <w:rFonts w:ascii="Times Roman" w:hAnsi="Times Roman"/>
-          <w:lang w:val="fr-FR"/>
-        </w:rPr>
-        <w:t>’</w:t>
-      </w:r>
-      <w:r>
-        <w:rPr>
-          <w:rFonts w:ascii="Times Roman" w:hAnsi="Times Roman"/>
-          <w:lang w:val="fr-FR"/>
-        </w:rPr>
-        <w:t>applicat</w:t>
-      </w:r>
-      <w:r>
-        <w:rPr>
-          <w:rFonts w:ascii="Times Roman" w:hAnsi="Times Roman"/>
-          <w:lang w:val="fr-FR"/>
-        </w:rPr>
-        <w:t>ion.</w:t>
+        <w:t xml:space="preserve"> fluide entre les pages de l’application.</w:t>
       </w:r>
     </w:p>
     <w:p>
@@ -1013,8 +725,29 @@
           <w:rFonts w:ascii="Times Roman" w:hAnsi="Times Roman"/>
           <w:lang w:val="fr-FR"/>
         </w:rPr>
-        <w:t>Les fonctionnalit</w:t>
-      </w:r>
+        <w:t>Les fonctionnalités suivantes ont é</w:t>
+      </w:r>
+      <w:r>
+        <w:rPr>
+          <w:rFonts w:ascii="Times Roman" w:hAnsi="Times Roman"/>
+        </w:rPr>
+        <w:t>t</w:t>
+      </w:r>
+      <w:r>
+        <w:rPr>
+          <w:rFonts w:ascii="Times Roman" w:hAnsi="Times Roman"/>
+          <w:lang w:val="fr-FR"/>
+        </w:rPr>
+        <w:t xml:space="preserve">é </w:t>
+      </w:r>
+      <w:proofErr w:type="spellStart"/>
+      <w:r>
+        <w:rPr>
+          <w:rFonts w:ascii="Times Roman" w:hAnsi="Times Roman"/>
+        </w:rPr>
+        <w:t>impl</w:t>
+      </w:r>
+      <w:proofErr w:type="spellEnd"/>
       <w:r>
         <w:rPr>
           <w:rFonts w:ascii="Times Roman" w:hAnsi="Times Roman"/>
@@ -1022,48 +755,6 @@
         </w:rPr>
         <w:t>é</w:t>
       </w:r>
-      <w:r>
-        <w:rPr>
-          <w:rFonts w:ascii="Times Roman" w:hAnsi="Times Roman"/>
-          <w:lang w:val="fr-FR"/>
-        </w:rPr>
-        <w:t xml:space="preserve">s suivantes ont </w:t>
-      </w:r>
-      <w:r>
-        <w:rPr>
-          <w:rFonts w:ascii="Times Roman" w:hAnsi="Times Roman"/>
-          <w:lang w:val="fr-FR"/>
-        </w:rPr>
-        <w:t>é</w:t>
-      </w:r>
-      <w:r>
-        <w:rPr>
-          <w:rFonts w:ascii="Times Roman" w:hAnsi="Times Roman"/>
-        </w:rPr>
-        <w:t>t</w:t>
-      </w:r>
-      <w:r>
-        <w:rPr>
-          <w:rFonts w:ascii="Times Roman" w:hAnsi="Times Roman"/>
-          <w:lang w:val="fr-FR"/>
-        </w:rPr>
-        <w:t xml:space="preserve">é </w:t>
-      </w:r>
-      <w:proofErr w:type="spellStart"/>
-      <w:r>
-        <w:rPr>
-          <w:rFonts w:ascii="Times Roman" w:hAnsi="Times Roman"/>
-        </w:rPr>
-        <w:t>impl</w:t>
-      </w:r>
-      <w:proofErr w:type="spellEnd"/>
-      <w:r>
-        <w:rPr>
-          <w:rFonts w:ascii="Times Roman" w:hAnsi="Times Roman"/>
-          <w:lang w:val="fr-FR"/>
-        </w:rPr>
-        <w:t>é</w:t>
-      </w:r>
       <w:proofErr w:type="spellStart"/>
       <w:r>
         <w:rPr>
@@ -1076,14 +767,7 @@
           <w:rFonts w:ascii="Times Roman" w:hAnsi="Times Roman"/>
           <w:lang w:val="fr-FR"/>
         </w:rPr>
-        <w:t>é</w:t>
-      </w:r>
-      <w:r>
-        <w:rPr>
-          <w:rFonts w:ascii="Times Roman" w:hAnsi="Times Roman"/>
-          <w:lang w:val="fr-FR"/>
-        </w:rPr>
-        <w:t>es</w:t>
+        <w:t>ées</w:t>
       </w:r>
       <w:proofErr w:type="spellEnd"/>
       <w:r>
@@ -1184,28 +868,7 @@
           <w:rFonts w:ascii="Times Roman" w:hAnsi="Times Roman"/>
           <w:lang w:val="fr-FR"/>
         </w:rPr>
-        <w:t xml:space="preserve"> en sp</w:t>
-      </w:r>
-      <w:r>
-        <w:rPr>
-          <w:rFonts w:ascii="Times Roman" w:hAnsi="Times Roman"/>
-          <w:lang w:val="fr-FR"/>
-        </w:rPr>
-        <w:t>é</w:t>
-      </w:r>
-      <w:r>
-        <w:rPr>
-          <w:rFonts w:ascii="Times Roman" w:hAnsi="Times Roman"/>
-          <w:lang w:val="fr-FR"/>
-        </w:rPr>
-        <w:t>cifiant un nom, une date et une heure, ainsi que des d</w:t>
-      </w:r>
-      <w:r>
-        <w:rPr>
-          <w:rFonts w:ascii="Times Roman" w:hAnsi="Times Roman"/>
-          <w:lang w:val="fr-FR"/>
-        </w:rPr>
-        <w:t>é</w:t>
+        <w:t xml:space="preserve"> en spécifiant un nom, une date et une heure, ainsi que des dé</w:t>
       </w:r>
       <w:r>
         <w:rPr>
@@ -1225,50 +888,15 @@
           <w:rFonts w:ascii="Times Roman" w:hAnsi="Times Roman"/>
           <w:lang w:val="fr-FR"/>
         </w:rPr>
-        <w:t>é</w:t>
-      </w:r>
-      <w:r>
-        <w:rPr>
-          <w:rFonts w:ascii="Times Roman" w:hAnsi="Times Roman"/>
-          <w:lang w:val="fr-FR"/>
-        </w:rPr>
-        <w:t>mentaires</w:t>
-      </w:r>
-      <w:proofErr w:type="spellEnd"/>
-      <w:r>
-        <w:rPr>
-          <w:rFonts w:ascii="Times Roman" w:hAnsi="Times Roman"/>
-          <w:lang w:val="fr-FR"/>
-        </w:rPr>
-        <w:t xml:space="preserve"> si n</w:t>
-      </w:r>
-      <w:r>
-        <w:rPr>
-          <w:rFonts w:ascii="Times Roman" w:hAnsi="Times Roman"/>
-          <w:lang w:val="fr-FR"/>
-        </w:rPr>
-        <w:t>é</w:t>
-      </w:r>
-      <w:r>
-        <w:rPr>
-          <w:rFonts w:ascii="Times Roman" w:hAnsi="Times Roman"/>
-          <w:lang w:val="fr-FR"/>
-        </w:rPr>
-        <w:t>cessaire. Le bouton d'ajout est pr</w:t>
-      </w:r>
-      <w:r>
-        <w:rPr>
-          <w:rFonts w:ascii="Times Roman" w:hAnsi="Times Roman"/>
-          <w:lang w:val="fr-FR"/>
-        </w:rPr>
-        <w:t>é</w:t>
-      </w:r>
-      <w:r>
-        <w:rPr>
-          <w:rFonts w:ascii="Times Roman" w:hAnsi="Times Roman"/>
-          <w:lang w:val="fr-FR"/>
-        </w:rPr>
-        <w:t xml:space="preserve">sent dans l'interface principale pour un </w:t>
+        <w:t>émentaires</w:t>
+      </w:r>
+      <w:proofErr w:type="spellEnd"/>
+      <w:r>
+        <w:rPr>
+          <w:rFonts w:ascii="Times Roman" w:hAnsi="Times Roman"/>
+          <w:lang w:val="fr-FR"/>
+        </w:rPr>
+        <w:t xml:space="preserve"> si nécessaire. Le bouton d'ajout est présent dans l'interface principale pour un </w:t>
       </w:r>
       <w:proofErr w:type="spellStart"/>
       <w:r>
@@ -1298,16 +926,7 @@
           <w:rFonts w:ascii="Times Roman" w:hAnsi="Times Roman"/>
           <w:lang w:val="pt-PT"/>
         </w:rPr>
-        <w:t xml:space="preserve"> Il est également possible d’ajouter une tâche de façon rapide en utilisant la zone présente en haut de la fenêtre. Dans ce dernier cas la date sera automatiquement </w:t>
-      </w:r>
-      <w:bookmarkStart w:id="0" w:name="_GoBack"/>
-      <w:bookmarkEnd w:id="0"/>
-      <w:r>
-        <w:rPr>
-          <w:rFonts w:ascii="Times Roman" w:hAnsi="Times Roman"/>
-          <w:lang w:val="pt-PT"/>
-        </w:rPr>
-        <w:t>celle du jour.</w:t>
+        <w:t xml:space="preserve"> Il est également possible d’ajouter une tâche de façon rapide en utilisant la zone présente en haut de la fenêtre. Dans ce dernier cas la date sera automatiquement celle du jour.</w:t>
       </w:r>
     </w:p>
     <w:p>
@@ -1378,35 +997,7 @@
           <w:rFonts w:ascii="Times Roman" w:hAnsi="Times Roman"/>
           <w:lang w:val="fr-FR"/>
         </w:rPr>
-        <w:t xml:space="preserve"> sont automatiquement class</w:t>
-      </w:r>
-      <w:r>
-        <w:rPr>
-          <w:rFonts w:ascii="Times Roman" w:hAnsi="Times Roman"/>
-          <w:lang w:val="fr-FR"/>
-        </w:rPr>
-        <w:t>é</w:t>
-      </w:r>
-      <w:r>
-        <w:rPr>
-          <w:rFonts w:ascii="Times Roman" w:hAnsi="Times Roman"/>
-          <w:lang w:val="fr-FR"/>
-        </w:rPr>
-        <w:t>es en trois cat</w:t>
-      </w:r>
-      <w:r>
-        <w:rPr>
-          <w:rFonts w:ascii="Times Roman" w:hAnsi="Times Roman"/>
-          <w:lang w:val="fr-FR"/>
-        </w:rPr>
-        <w:t>é</w:t>
-      </w:r>
-      <w:r>
-        <w:rPr>
-          <w:rFonts w:ascii="Times Roman" w:hAnsi="Times Roman"/>
-          <w:lang w:val="fr-FR"/>
-        </w:rPr>
-        <w:t>gories :</w:t>
+        <w:t xml:space="preserve"> sont automatiquement classées en trois catégories :</w:t>
       </w:r>
     </w:p>
     <w:p>
@@ -1492,79 +1083,23 @@
           <w:bCs/>
           <w:lang w:val="fr-FR"/>
         </w:rPr>
-        <w:t>Validation de la dat</w:t>
-      </w:r>
-      <w:r>
-        <w:rPr>
-          <w:rFonts w:ascii="Times Roman" w:hAnsi="Times Roman"/>
-          <w:b/>
-          <w:bCs/>
-          <w:lang w:val="fr-FR"/>
-        </w:rPr>
-        <w:t>e</w:t>
-      </w:r>
-      <w:r>
-        <w:rPr>
-          <w:rFonts w:ascii="Times Roman" w:hAnsi="Times Roman"/>
-          <w:lang w:val="fr-FR"/>
-        </w:rPr>
-        <w:t xml:space="preserve"> : L'utilisateur ne peut pas ajouter une t</w:t>
-      </w:r>
-      <w:r>
-        <w:rPr>
-          <w:rFonts w:ascii="Times Roman" w:hAnsi="Times Roman"/>
-        </w:rPr>
-        <w:t>â</w:t>
-      </w:r>
-      <w:proofErr w:type="spellStart"/>
-      <w:r>
-        <w:rPr>
-          <w:rFonts w:ascii="Times Roman" w:hAnsi="Times Roman"/>
-          <w:lang w:val="fr-FR"/>
-        </w:rPr>
-        <w:t>che</w:t>
-      </w:r>
-      <w:proofErr w:type="spellEnd"/>
-      <w:r>
-        <w:rPr>
-          <w:rFonts w:ascii="Times Roman" w:hAnsi="Times Roman"/>
-          <w:lang w:val="fr-FR"/>
-        </w:rPr>
-        <w:t xml:space="preserve"> pour une date ant</w:t>
-      </w:r>
-      <w:r>
-        <w:rPr>
-          <w:rFonts w:ascii="Times Roman" w:hAnsi="Times Roman"/>
-          <w:lang w:val="fr-FR"/>
-        </w:rPr>
-        <w:t>é</w:t>
-      </w:r>
-      <w:r>
-        <w:rPr>
-          <w:rFonts w:ascii="Times Roman" w:hAnsi="Times Roman"/>
-          <w:lang w:val="fr-FR"/>
-        </w:rPr>
-        <w:t xml:space="preserve">rieure </w:t>
-      </w:r>
-      <w:r>
-        <w:rPr>
-          <w:rFonts w:ascii="Times Roman" w:hAnsi="Times Roman"/>
-        </w:rPr>
-        <w:t xml:space="preserve">à </w:t>
-      </w:r>
-      <w:r>
-        <w:rPr>
-          <w:rFonts w:ascii="Times Roman" w:hAnsi="Times Roman"/>
-          <w:lang w:val="fr-FR"/>
-        </w:rPr>
-        <w:t>la date actuelle</w:t>
-      </w:r>
-      <w:r>
-        <w:rPr>
-          <w:rFonts w:ascii="Times Roman" w:hAnsi="Times Roman"/>
-          <w:lang w:val="fr-FR"/>
-        </w:rPr>
-        <w:t>.</w:t>
+        <w:t>Edition de tâches </w:t>
+      </w:r>
+      <w:r>
+        <w:rPr>
+          <w:rFonts w:ascii="Times Roman" w:hAnsi="Times Roman"/>
+          <w:bCs/>
+          <w:lang w:val="fr-FR"/>
+        </w:rPr>
+        <w:t>: L’utilisateur</w:t>
+      </w:r>
+      <w:r>
+        <w:rPr>
+          <w:rFonts w:ascii="Times Roman" w:hAnsi="Times Roman"/>
+          <w:bCs/>
+          <w:lang w:val="fr-FR"/>
+        </w:rPr>
+        <w:t xml:space="preserve"> peut modifier une tâche existante</w:t>
       </w:r>
     </w:p>
     <w:p>
@@ -1580,6 +1115,78 @@
           <w:lang w:val="fr-FR"/>
         </w:rPr>
       </w:pPr>
+      <w:r>
+        <w:rPr>
+          <w:rFonts w:ascii="Times Roman" w:hAnsi="Times Roman"/>
+          <w:b/>
+          <w:bCs/>
+          <w:lang w:val="fr-FR"/>
+        </w:rPr>
+        <w:t>Validation de la date</w:t>
+      </w:r>
+      <w:r>
+        <w:rPr>
+          <w:rFonts w:ascii="Times Roman" w:hAnsi="Times Roman"/>
+          <w:lang w:val="fr-FR"/>
+        </w:rPr>
+        <w:t xml:space="preserve"> : L'utilisateur ne peut pas ajouter une t</w:t>
+      </w:r>
+      <w:r>
+        <w:rPr>
+          <w:rFonts w:ascii="Times Roman" w:hAnsi="Times Roman"/>
+        </w:rPr>
+        <w:t>â</w:t>
+      </w:r>
+      <w:proofErr w:type="spellStart"/>
+      <w:r>
+        <w:rPr>
+          <w:rFonts w:ascii="Times Roman" w:hAnsi="Times Roman"/>
+          <w:lang w:val="fr-FR"/>
+        </w:rPr>
+        <w:t>che</w:t>
+      </w:r>
+      <w:proofErr w:type="spellEnd"/>
+      <w:r>
+        <w:rPr>
+          <w:rFonts w:ascii="Times Roman" w:hAnsi="Times Roman"/>
+          <w:lang w:val="fr-FR"/>
+        </w:rPr>
+        <w:t xml:space="preserve"> pour une date antérieure </w:t>
+      </w:r>
+      <w:r>
+        <w:rPr>
+          <w:rFonts w:ascii="Times Roman" w:hAnsi="Times Roman"/>
+        </w:rPr>
+        <w:t xml:space="preserve">à </w:t>
+      </w:r>
+      <w:r>
+        <w:rPr>
+          <w:rFonts w:ascii="Times Roman" w:hAnsi="Times Roman"/>
+          <w:lang w:val="fr-FR"/>
+        </w:rPr>
+        <w:t>la date actuelle</w:t>
+      </w:r>
+      <w:r>
+        <w:rPr>
+          <w:rFonts w:ascii="Times Roman" w:hAnsi="Times Roman"/>
+          <w:lang w:val="fr-FR"/>
+        </w:rPr>
+        <w:t>.</w:t>
+      </w:r>
+    </w:p>
+    <w:p>
+      <w:pPr>
+        <w:pStyle w:val="Default"/>
+        <w:numPr>
+          <w:ilvl w:val="0"/>
+          <w:numId w:val="3"/>
+        </w:numPr>
+        <w:spacing w:before="0" w:line="240" w:lineRule="auto"/>
+        <w:rPr>
+          <w:rFonts w:ascii="Times Roman" w:hAnsi="Times Roman"/>
+          <w:lang w:val="fr-FR"/>
+        </w:rPr>
+      </w:pPr>
       <w:proofErr w:type="spellStart"/>
       <w:r>
         <w:rPr>
@@ -1636,7 +1243,16 @@
           <w:bCs/>
           <w:lang w:val="fr-FR"/>
         </w:rPr>
-        <w:t>compl</w:t>
+        <w:t>complé</w:t>
+      </w:r>
+      <w:proofErr w:type="spellEnd"/>
+      <w:r>
+        <w:rPr>
+          <w:rFonts w:ascii="Times Roman" w:hAnsi="Times Roman"/>
+          <w:b/>
+          <w:bCs/>
+        </w:rPr>
+        <w:t>t</w:t>
       </w:r>
       <w:r>
         <w:rPr>
@@ -1647,114 +1263,131 @@
         </w:rPr>
         <w:t>é</w:t>
       </w:r>
-      <w:proofErr w:type="spellEnd"/>
-      <w:r>
-        <w:rPr>
-          <w:rFonts w:ascii="Times Roman" w:hAnsi="Times Roman"/>
-          <w:b/>
-          <w:bCs/>
+      <w:proofErr w:type="spellStart"/>
+      <w:r>
+        <w:rPr>
+          <w:rFonts w:ascii="Times Roman" w:hAnsi="Times Roman"/>
+          <w:b/>
+          <w:bCs/>
+        </w:rPr>
+        <w:t>es</w:t>
+      </w:r>
+      <w:proofErr w:type="spellEnd"/>
+      <w:r>
+        <w:rPr>
+          <w:rFonts w:ascii="Times Roman" w:hAnsi="Times Roman"/>
+          <w:lang w:val="fr-FR"/>
+        </w:rPr>
+        <w:t xml:space="preserve"> : Chaque t</w:t>
+      </w:r>
+      <w:r>
+        <w:rPr>
+          <w:rFonts w:ascii="Times Roman" w:hAnsi="Times Roman"/>
+        </w:rPr>
+        <w:t>â</w:t>
+      </w:r>
+      <w:proofErr w:type="spellStart"/>
+      <w:r>
+        <w:rPr>
+          <w:rFonts w:ascii="Times Roman" w:hAnsi="Times Roman"/>
+          <w:lang w:val="fr-FR"/>
+        </w:rPr>
+        <w:t>che</w:t>
+      </w:r>
+      <w:proofErr w:type="spellEnd"/>
+      <w:r>
+        <w:rPr>
+          <w:rFonts w:ascii="Times Roman" w:hAnsi="Times Roman"/>
+          <w:lang w:val="fr-FR"/>
+        </w:rPr>
+        <w:t xml:space="preserve"> dispose d'une case </w:t>
+      </w:r>
+      <w:r>
+        <w:rPr>
+          <w:rFonts w:ascii="Times Roman" w:hAnsi="Times Roman"/>
+        </w:rPr>
+        <w:t xml:space="preserve">à </w:t>
+      </w:r>
+      <w:r>
+        <w:rPr>
+          <w:rFonts w:ascii="Times Roman" w:hAnsi="Times Roman"/>
+          <w:lang w:val="fr-FR"/>
+        </w:rPr>
+        <w:t>cocher pour marquer la t</w:t>
+      </w:r>
+      <w:r>
+        <w:rPr>
+          <w:rFonts w:ascii="Times Roman" w:hAnsi="Times Roman"/>
+        </w:rPr>
+        <w:t>â</w:t>
+      </w:r>
+      <w:proofErr w:type="spellStart"/>
+      <w:r>
+        <w:rPr>
+          <w:rFonts w:ascii="Times Roman" w:hAnsi="Times Roman"/>
+          <w:lang w:val="fr-FR"/>
+        </w:rPr>
+        <w:t>che</w:t>
+      </w:r>
+      <w:proofErr w:type="spellEnd"/>
+      <w:r>
+        <w:rPr>
+          <w:rFonts w:ascii="Times Roman" w:hAnsi="Times Roman"/>
+          <w:lang w:val="fr-FR"/>
+        </w:rPr>
+        <w:t xml:space="preserve"> comme </w:t>
+      </w:r>
+      <w:proofErr w:type="spellStart"/>
+      <w:r>
+        <w:rPr>
+          <w:rFonts w:ascii="Times Roman" w:hAnsi="Times Roman"/>
+          <w:lang w:val="fr-FR"/>
+        </w:rPr>
+        <w:t>complé</w:t>
+      </w:r>
+      <w:proofErr w:type="spellEnd"/>
+      <w:r>
+        <w:rPr>
+          <w:rFonts w:ascii="Times Roman" w:hAnsi="Times Roman"/>
         </w:rPr>
         <w:t>t</w:t>
       </w:r>
-      <w:r>
-        <w:rPr>
-          <w:rFonts w:ascii="Times Roman" w:hAnsi="Times Roman"/>
-          <w:b/>
-          <w:bCs/>
+      <w:proofErr w:type="spellStart"/>
+      <w:r>
+        <w:rPr>
+          <w:rFonts w:ascii="Times Roman" w:hAnsi="Times Roman"/>
+          <w:lang w:val="fr-FR"/>
+        </w:rPr>
+        <w:t>ée</w:t>
+      </w:r>
+      <w:proofErr w:type="spellEnd"/>
+      <w:r>
+        <w:rPr>
+          <w:rFonts w:ascii="Times Roman" w:hAnsi="Times Roman"/>
+          <w:lang w:val="fr-FR"/>
+        </w:rPr>
+        <w:t>. Une t</w:t>
+      </w:r>
+      <w:r>
+        <w:rPr>
+          <w:rFonts w:ascii="Times Roman" w:hAnsi="Times Roman"/>
+        </w:rPr>
+        <w:t>â</w:t>
+      </w:r>
+      <w:r>
+        <w:rPr>
+          <w:rFonts w:ascii="Times Roman" w:hAnsi="Times Roman"/>
+          <w:lang w:val="it-IT"/>
+        </w:rPr>
+        <w:t>che compl</w:t>
+      </w:r>
+      <w:r>
+        <w:rPr>
+          <w:rFonts w:ascii="Times Roman" w:hAnsi="Times Roman"/>
           <w:lang w:val="fr-FR"/>
         </w:rPr>
         <w:t>é</w:t>
       </w:r>
-      <w:proofErr w:type="spellStart"/>
-      <w:r>
-        <w:rPr>
-          <w:rFonts w:ascii="Times Roman" w:hAnsi="Times Roman"/>
-          <w:b/>
-          <w:bCs/>
-        </w:rPr>
-        <w:t>es</w:t>
-      </w:r>
-      <w:proofErr w:type="spellEnd"/>
-      <w:r>
-        <w:rPr>
-          <w:rFonts w:ascii="Times Roman" w:hAnsi="Times Roman"/>
-          <w:lang w:val="fr-FR"/>
-        </w:rPr>
-        <w:t xml:space="preserve"> : Chaque t</w:t>
-      </w:r>
-      <w:r>
-        <w:rPr>
-          <w:rFonts w:ascii="Times Roman" w:hAnsi="Times Roman"/>
-        </w:rPr>
-        <w:t>â</w:t>
-      </w:r>
-      <w:proofErr w:type="spellStart"/>
-      <w:r>
-        <w:rPr>
-          <w:rFonts w:ascii="Times Roman" w:hAnsi="Times Roman"/>
-          <w:lang w:val="fr-FR"/>
-        </w:rPr>
-        <w:t>che</w:t>
-      </w:r>
-      <w:proofErr w:type="spellEnd"/>
-      <w:r>
-        <w:rPr>
-          <w:rFonts w:ascii="Times Roman" w:hAnsi="Times Roman"/>
-          <w:lang w:val="fr-FR"/>
-        </w:rPr>
-        <w:t xml:space="preserve"> dispose d'une case </w:t>
-      </w:r>
-      <w:r>
-        <w:rPr>
-          <w:rFonts w:ascii="Times Roman" w:hAnsi="Times Roman"/>
-        </w:rPr>
-        <w:t xml:space="preserve">à </w:t>
-      </w:r>
-      <w:r>
-        <w:rPr>
-          <w:rFonts w:ascii="Times Roman" w:hAnsi="Times Roman"/>
-          <w:lang w:val="fr-FR"/>
-        </w:rPr>
-        <w:t>cocher pour marquer la t</w:t>
-      </w:r>
-      <w:r>
-        <w:rPr>
-          <w:rFonts w:ascii="Times Roman" w:hAnsi="Times Roman"/>
-        </w:rPr>
-        <w:t>â</w:t>
-      </w:r>
-      <w:proofErr w:type="spellStart"/>
-      <w:r>
-        <w:rPr>
-          <w:rFonts w:ascii="Times Roman" w:hAnsi="Times Roman"/>
-          <w:lang w:val="fr-FR"/>
-        </w:rPr>
-        <w:t>che</w:t>
-      </w:r>
-      <w:proofErr w:type="spellEnd"/>
-      <w:r>
-        <w:rPr>
-          <w:rFonts w:ascii="Times Roman" w:hAnsi="Times Roman"/>
-          <w:lang w:val="fr-FR"/>
-        </w:rPr>
-        <w:t xml:space="preserve"> comme </w:t>
-      </w:r>
-      <w:proofErr w:type="spellStart"/>
-      <w:r>
-        <w:rPr>
-          <w:rFonts w:ascii="Times Roman" w:hAnsi="Times Roman"/>
-          <w:lang w:val="fr-FR"/>
-        </w:rPr>
-        <w:t>compl</w:t>
-      </w:r>
-      <w:r>
-        <w:rPr>
-          <w:rFonts w:ascii="Times Roman" w:hAnsi="Times Roman"/>
-          <w:lang w:val="fr-FR"/>
-        </w:rPr>
-        <w:t>é</w:t>
-      </w:r>
-      <w:proofErr w:type="spellEnd"/>
       <w:r>
         <w:rPr>
           <w:rFonts w:ascii="Times Roman" w:hAnsi="Times Roman"/>
@@ -1767,85 +1400,24 @@
           <w:rFonts w:ascii="Times Roman" w:hAnsi="Times Roman"/>
           <w:lang w:val="fr-FR"/>
         </w:rPr>
-        <w:t>é</w:t>
-      </w:r>
-      <w:r>
-        <w:rPr>
-          <w:rFonts w:ascii="Times Roman" w:hAnsi="Times Roman"/>
-          <w:lang w:val="fr-FR"/>
-        </w:rPr>
-        <w:t>e</w:t>
-      </w:r>
-      <w:proofErr w:type="spellEnd"/>
-      <w:r>
-        <w:rPr>
-          <w:rFonts w:ascii="Times Roman" w:hAnsi="Times Roman"/>
-          <w:lang w:val="fr-FR"/>
-        </w:rPr>
-        <w:t>. Une t</w:t>
-      </w:r>
-      <w:r>
-        <w:rPr>
-          <w:rFonts w:ascii="Times Roman" w:hAnsi="Times Roman"/>
-        </w:rPr>
-        <w:t>â</w:t>
-      </w:r>
-      <w:r>
-        <w:rPr>
-          <w:rFonts w:ascii="Times Roman" w:hAnsi="Times Roman"/>
-          <w:lang w:val="it-IT"/>
-        </w:rPr>
-        <w:t>che compl</w:t>
-      </w:r>
-      <w:r>
-        <w:rPr>
-          <w:rFonts w:ascii="Times Roman" w:hAnsi="Times Roman"/>
-          <w:lang w:val="fr-FR"/>
-        </w:rPr>
-        <w:t>é</w:t>
-      </w:r>
-      <w:r>
-        <w:rPr>
-          <w:rFonts w:ascii="Times Roman" w:hAnsi="Times Roman"/>
-        </w:rPr>
-        <w:t>t</w:t>
-      </w:r>
-      <w:proofErr w:type="spellStart"/>
-      <w:r>
-        <w:rPr>
-          <w:rFonts w:ascii="Times Roman" w:hAnsi="Times Roman"/>
-          <w:lang w:val="fr-FR"/>
-        </w:rPr>
-        <w:t>é</w:t>
-      </w:r>
-      <w:r>
-        <w:rPr>
-          <w:rFonts w:ascii="Times Roman" w:hAnsi="Times Roman"/>
-          <w:lang w:val="fr-FR"/>
-        </w:rPr>
-        <w:t>e</w:t>
-      </w:r>
-      <w:proofErr w:type="spellEnd"/>
-      <w:r>
-        <w:rPr>
-          <w:rFonts w:ascii="Times Roman" w:hAnsi="Times Roman"/>
-          <w:lang w:val="fr-FR"/>
-        </w:rPr>
-        <w:t xml:space="preserve"> est visuellement</w:t>
-      </w:r>
-      <w:r>
-        <w:rPr>
-          <w:rFonts w:ascii="Times Roman" w:hAnsi="Times Roman"/>
-          <w:lang w:val="fr-FR"/>
-        </w:rPr>
-        <w:t xml:space="preserve"> distingu</w:t>
-      </w:r>
-      <w:r>
-        <w:rPr>
-          <w:rFonts w:ascii="Times Roman" w:hAnsi="Times Roman"/>
-          <w:lang w:val="fr-FR"/>
-        </w:rPr>
-        <w:t>é</w:t>
+        <w:t>ée</w:t>
+      </w:r>
+      <w:proofErr w:type="spellEnd"/>
+      <w:r>
+        <w:rPr>
+          <w:rFonts w:ascii="Times Roman" w:hAnsi="Times Roman"/>
+          <w:lang w:val="fr-FR"/>
+        </w:rPr>
+        <w:t xml:space="preserve"> est visuell</w:t>
+      </w:r>
+      <w:bookmarkStart w:id="0" w:name="_GoBack"/>
+      <w:bookmarkEnd w:id="0"/>
+      <w:r>
+        <w:rPr>
+          <w:rFonts w:ascii="Times Roman" w:hAnsi="Times Roman"/>
+          <w:lang w:val="fr-FR"/>
+        </w:rPr>
+        <w:t>ement distingué</w:t>
       </w:r>
       <w:r>
         <w:rPr>
@@ -1992,21 +1564,7 @@
           <w:rFonts w:ascii="Times Roman" w:hAnsi="Times Roman"/>
           <w:lang w:val="fr-FR"/>
         </w:rPr>
-        <w:t>l'utilisateur de personnaliser son exp</w:t>
-      </w:r>
-      <w:r>
-        <w:rPr>
-          <w:rFonts w:ascii="Times Roman" w:hAnsi="Times Roman"/>
-          <w:lang w:val="fr-FR"/>
-        </w:rPr>
-        <w:t>é</w:t>
-      </w:r>
-      <w:r>
-        <w:rPr>
-          <w:rFonts w:ascii="Times Roman" w:hAnsi="Times Roman"/>
-          <w:lang w:val="fr-FR"/>
-        </w:rPr>
-        <w:t>rience :</w:t>
+        <w:t>l'utilisateur de personnaliser son expérience :</w:t>
       </w:r>
     </w:p>
     <w:p>
@@ -2087,14 +1645,7 @@
           <w:rFonts w:ascii="Times Roman" w:hAnsi="Times Roman"/>
           <w:lang w:val="fr-FR"/>
         </w:rPr>
-        <w:t xml:space="preserve"> pour am</w:t>
-      </w:r>
-      <w:r>
-        <w:rPr>
-          <w:rFonts w:ascii="Times Roman" w:hAnsi="Times Roman"/>
-          <w:lang w:val="fr-FR"/>
-        </w:rPr>
-        <w:t>é</w:t>
+        <w:t xml:space="preserve"> pour amé</w:t>
       </w:r>
       <w:r>
         <w:rPr>
@@ -2176,7 +1727,16 @@
           <w:bCs/>
           <w:lang w:val="fr-FR"/>
         </w:rPr>
-        <w:t>compl</w:t>
+        <w:t>complé</w:t>
+      </w:r>
+      <w:proofErr w:type="spellEnd"/>
+      <w:r>
+        <w:rPr>
+          <w:rFonts w:ascii="Times Roman" w:hAnsi="Times Roman"/>
+          <w:b/>
+          <w:bCs/>
+        </w:rPr>
+        <w:t>t</w:t>
       </w:r>
       <w:r>
         <w:rPr>
@@ -2187,79 +1747,54 @@
         </w:rPr>
         <w:t>é</w:t>
       </w:r>
-      <w:proofErr w:type="spellEnd"/>
-      <w:r>
-        <w:rPr>
-          <w:rFonts w:ascii="Times Roman" w:hAnsi="Times Roman"/>
-          <w:b/>
-          <w:bCs/>
+      <w:proofErr w:type="spellStart"/>
+      <w:r>
+        <w:rPr>
+          <w:rFonts w:ascii="Times Roman" w:hAnsi="Times Roman"/>
+          <w:b/>
+          <w:bCs/>
+        </w:rPr>
+        <w:t>es</w:t>
+      </w:r>
+      <w:proofErr w:type="spellEnd"/>
+      <w:r>
+        <w:rPr>
+          <w:rFonts w:ascii="Times Roman" w:hAnsi="Times Roman"/>
+          <w:lang w:val="fr-FR"/>
+        </w:rPr>
+        <w:t xml:space="preserve"> : Une option permet de supprimer toutes les t</w:t>
+      </w:r>
+      <w:r>
+        <w:rPr>
+          <w:rFonts w:ascii="Times Roman" w:hAnsi="Times Roman"/>
+        </w:rPr>
+        <w:t>â</w:t>
+      </w:r>
+      <w:proofErr w:type="spellStart"/>
+      <w:r>
+        <w:rPr>
+          <w:rFonts w:ascii="Times Roman" w:hAnsi="Times Roman"/>
+          <w:lang w:val="fr-FR"/>
+        </w:rPr>
+        <w:t>ches</w:t>
+      </w:r>
+      <w:proofErr w:type="spellEnd"/>
+      <w:r>
+        <w:rPr>
+          <w:rFonts w:ascii="Times Roman" w:hAnsi="Times Roman"/>
+          <w:lang w:val="fr-FR"/>
+        </w:rPr>
+        <w:t xml:space="preserve"> qui ont é</w:t>
+      </w:r>
+      <w:r>
+        <w:rPr>
+          <w:rFonts w:ascii="Times Roman" w:hAnsi="Times Roman"/>
         </w:rPr>
         <w:t>t</w:t>
       </w:r>
       <w:r>
         <w:rPr>
           <w:rFonts w:ascii="Times Roman" w:hAnsi="Times Roman"/>
-          <w:b/>
-          <w:bCs/>
-          <w:lang w:val="fr-FR"/>
-        </w:rPr>
-        <w:t>é</w:t>
-      </w:r>
-      <w:proofErr w:type="spellStart"/>
-      <w:r>
-        <w:rPr>
-          <w:rFonts w:ascii="Times Roman" w:hAnsi="Times Roman"/>
-          <w:b/>
-          <w:bCs/>
-        </w:rPr>
-        <w:t>es</w:t>
-      </w:r>
-      <w:proofErr w:type="spellEnd"/>
-      <w:r>
-        <w:rPr>
-          <w:rFonts w:ascii="Times Roman" w:hAnsi="Times Roman"/>
-          <w:lang w:val="fr-FR"/>
-        </w:rPr>
-        <w:t xml:space="preserve"> : Une option permet de supprimer toutes les t</w:t>
-      </w:r>
-      <w:r>
-        <w:rPr>
-          <w:rFonts w:ascii="Times Roman" w:hAnsi="Times Roman"/>
-        </w:rPr>
-        <w:t>â</w:t>
-      </w:r>
-      <w:proofErr w:type="spellStart"/>
-      <w:r>
-        <w:rPr>
-          <w:rFonts w:ascii="Times Roman" w:hAnsi="Times Roman"/>
-          <w:lang w:val="fr-FR"/>
-        </w:rPr>
-        <w:t>ches</w:t>
-      </w:r>
-      <w:proofErr w:type="spellEnd"/>
-      <w:r>
-        <w:rPr>
-          <w:rFonts w:ascii="Times Roman" w:hAnsi="Times Roman"/>
-          <w:lang w:val="fr-FR"/>
-        </w:rPr>
-        <w:t xml:space="preserve"> qui ont </w:t>
-      </w:r>
-      <w:r>
-        <w:rPr>
-          <w:rFonts w:ascii="Times Roman" w:hAnsi="Times Roman"/>
-          <w:lang w:val="fr-FR"/>
-        </w:rPr>
-        <w:t>é</w:t>
-      </w:r>
-      <w:r>
-        <w:rPr>
-          <w:rFonts w:ascii="Times Roman" w:hAnsi="Times Roman"/>
-        </w:rPr>
-        <w:t>t</w:t>
-      </w:r>
-      <w:r>
-        <w:rPr>
-          <w:rFonts w:ascii="Times Roman" w:hAnsi="Times Roman"/>
           <w:lang w:val="fr-FR"/>
         </w:rPr>
         <w:t xml:space="preserve">é </w:t>
@@ -2277,14 +1812,7 @@
           <w:rFonts w:ascii="Times Roman" w:hAnsi="Times Roman"/>
           <w:lang w:val="fr-FR"/>
         </w:rPr>
-        <w:t>é</w:t>
-      </w:r>
-      <w:r>
-        <w:rPr>
-          <w:rFonts w:ascii="Times Roman" w:hAnsi="Times Roman"/>
-          <w:lang w:val="fr-FR"/>
-        </w:rPr>
-        <w:t>es</w:t>
+        <w:t>ées</w:t>
       </w:r>
       <w:proofErr w:type="spellEnd"/>
       <w:r>
@@ -2300,14 +1828,7 @@
           <w:rFonts w:ascii="Times Roman" w:hAnsi="Times Roman"/>
           <w:lang w:val="fr-FR"/>
         </w:rPr>
-        <w:t>compl</w:t>
-      </w:r>
-      <w:r>
-        <w:rPr>
-          <w:rFonts w:ascii="Times Roman" w:hAnsi="Times Roman"/>
-          <w:lang w:val="fr-FR"/>
-        </w:rPr>
-        <w:t>é</w:t>
+        <w:t>complé</w:t>
       </w:r>
       <w:proofErr w:type="spellEnd"/>
       <w:r>
@@ -2377,21 +1898,7 @@
           <w:rFonts w:ascii="Times Roman" w:hAnsi="Times Roman"/>
           <w:lang w:val="fr-FR"/>
         </w:rPr>
-        <w:t xml:space="preserve"> : L'utilisateur peut d</w:t>
-      </w:r>
-      <w:r>
-        <w:rPr>
-          <w:rFonts w:ascii="Times Roman" w:hAnsi="Times Roman"/>
-          <w:lang w:val="fr-FR"/>
-        </w:rPr>
-        <w:t>é</w:t>
-      </w:r>
-      <w:r>
-        <w:rPr>
-          <w:rFonts w:ascii="Times Roman" w:hAnsi="Times Roman"/>
-          <w:lang w:val="fr-FR"/>
-        </w:rPr>
-        <w:t>finir un nombre maximum de t</w:t>
+        <w:t xml:space="preserve"> : L'utilisateur peut définir un nombre maximum de t</w:t>
       </w:r>
       <w:r>
         <w:rPr>
@@ -2413,14 +1920,7 @@
           <w:rFonts w:ascii="Times Roman" w:hAnsi="Times Roman"/>
           <w:lang w:val="fr-FR"/>
         </w:rPr>
-        <w:t xml:space="preserve"> par cat</w:t>
-      </w:r>
-      <w:r>
-        <w:rPr>
-          <w:rFonts w:ascii="Times Roman" w:hAnsi="Times Roman"/>
-          <w:lang w:val="fr-FR"/>
-        </w:rPr>
-        <w:t>é</w:t>
+        <w:t xml:space="preserve"> par caté</w:t>
       </w:r>
       <w:proofErr w:type="spellStart"/>
       <w:r>
@@ -2469,51 +1969,7 @@
           <w:szCs w:val="28"/>
           <w:lang w:val="fr-FR"/>
         </w:rPr>
-        <w:t>4. Ajout et gestion d</w:t>
-      </w:r>
-      <w:r>
-        <w:rPr>
-          <w:rFonts w:ascii="Times Roman" w:hAnsi="Times Roman"/>
-          <w:b/>
-          <w:bCs/>
-          <w:sz w:val="28"/>
-          <w:szCs w:val="28"/>
-          <w:lang w:val="fr-FR"/>
-        </w:rPr>
-        <w:t>é</w:t>
-      </w:r>
-      <w:r>
-        <w:rPr>
-          <w:rFonts w:ascii="Times Roman" w:hAnsi="Times Roman"/>
-          <w:b/>
-          <w:bCs/>
-          <w:sz w:val="28"/>
-          <w:szCs w:val="28"/>
-          <w:lang w:val="fr-FR"/>
-        </w:rPr>
-        <w:t>taill</w:t>
-      </w:r>
-      <w:r>
-        <w:rPr>
-          <w:rFonts w:ascii="Times Roman" w:hAnsi="Times Roman"/>
-          <w:b/>
-          <w:bCs/>
-          <w:sz w:val="28"/>
-          <w:szCs w:val="28"/>
-          <w:lang w:val="fr-FR"/>
-        </w:rPr>
-        <w:t>é</w:t>
-      </w:r>
-      <w:r>
-        <w:rPr>
-          <w:rFonts w:ascii="Times Roman" w:hAnsi="Times Roman"/>
-          <w:b/>
-          <w:bCs/>
-          <w:sz w:val="28"/>
-          <w:szCs w:val="28"/>
-          <w:lang w:val="fr-FR"/>
-        </w:rPr>
-        <w:t>e des t</w:t>
+        <w:t>4. Ajout et gestion détaillée des t</w:t>
       </w:r>
       <w:r>
         <w:rPr>
@@ -2596,34 +2052,14 @@
         <w:rPr>
           <w:rFonts w:ascii="Times Roman" w:hAnsi="Times Roman"/>
         </w:rPr>
-        <w:t xml:space="preserve">s </w:t>
-      </w:r>
-      <w:r>
-        <w:rPr>
-          <w:rFonts w:ascii="Times Roman" w:hAnsi="Times Roman"/>
-        </w:rPr>
-        <w:t xml:space="preserve">à </w:t>
-      </w:r>
-      <w:r>
-        <w:rPr>
-          <w:rFonts w:ascii="Times Roman" w:hAnsi="Times Roman"/>
-          <w:lang w:val="fr-FR"/>
-        </w:rPr>
-        <w:t>des options suppl</w:t>
-      </w:r>
-      <w:r>
-        <w:rPr>
-          <w:rFonts w:ascii="Times Roman" w:hAnsi="Times Roman"/>
-          <w:lang w:val="fr-FR"/>
-        </w:rPr>
-        <w:t>é</w:t>
-      </w:r>
-      <w:r>
-        <w:rPr>
-          <w:rFonts w:ascii="Times Roman" w:hAnsi="Times Roman"/>
-          <w:lang w:val="fr-FR"/>
-        </w:rPr>
-        <w:t>mentaires :</w:t>
+        <w:t xml:space="preserve">s à </w:t>
+      </w:r>
+      <w:r>
+        <w:rPr>
+          <w:rFonts w:ascii="Times Roman" w:hAnsi="Times Roman"/>
+          <w:lang w:val="fr-FR"/>
+        </w:rPr>
+        <w:t>des options supplémentaires :</w:t>
       </w:r>
     </w:p>
     <w:p>
@@ -2722,21 +2158,7 @@
           <w:rFonts w:ascii="Times Roman" w:hAnsi="Times Roman"/>
           <w:lang w:val="fr-FR"/>
         </w:rPr>
-        <w:t xml:space="preserve"> via des s</w:t>
-      </w:r>
-      <w:r>
-        <w:rPr>
-          <w:rFonts w:ascii="Times Roman" w:hAnsi="Times Roman"/>
-          <w:lang w:val="fr-FR"/>
-        </w:rPr>
-        <w:t>é</w:t>
-      </w:r>
-      <w:r>
-        <w:rPr>
-          <w:rFonts w:ascii="Times Roman" w:hAnsi="Times Roman"/>
-          <w:lang w:val="fr-FR"/>
-        </w:rPr>
-        <w:t xml:space="preserve">lecteurs </w:t>
+        <w:t xml:space="preserve"> via des sélecteurs </w:t>
       </w:r>
       <w:proofErr w:type="spellStart"/>
       <w:proofErr w:type="gramStart"/>
@@ -2745,14 +2167,7 @@
           <w:rFonts w:ascii="Times Roman" w:hAnsi="Times Roman"/>
           <w:lang w:val="fr-FR"/>
         </w:rPr>
-        <w:t>int</w:t>
-      </w:r>
-      <w:r>
-        <w:rPr>
-          <w:rFonts w:ascii="Times Roman" w:hAnsi="Times Roman"/>
-          <w:lang w:val="fr-FR"/>
-        </w:rPr>
-        <w:t>é</w:t>
+        <w:t>inté</w:t>
       </w:r>
       <w:proofErr w:type="spellEnd"/>
       <w:r>
@@ -2824,16 +2239,7 @@
           <w:bCs/>
           <w:lang w:val="fr-FR"/>
         </w:rPr>
-        <w:t>é</w:t>
-      </w:r>
-      <w:r>
-        <w:rPr>
-          <w:rFonts w:ascii="Times Roman" w:hAnsi="Times Roman"/>
-          <w:b/>
-          <w:bCs/>
-          <w:lang w:val="fr-FR"/>
-        </w:rPr>
-        <w:t>tails</w:t>
+        <w:t>étails</w:t>
       </w:r>
       <w:proofErr w:type="spellEnd"/>
       <w:r>
@@ -2919,29 +2325,7 @@
           <w:szCs w:val="28"/>
           <w:lang w:val="fr-FR"/>
         </w:rPr>
-        <w:t xml:space="preserve">5. </w:t>
-      </w:r>
-      <w:r>
-        <w:rPr>
-          <w:rFonts w:ascii="Times Roman" w:hAnsi="Times Roman"/>
-          <w:b/>
-          <w:bCs/>
-          <w:sz w:val="28"/>
-          <w:szCs w:val="28"/>
-          <w:lang w:val="fr-FR"/>
-        </w:rPr>
-        <w:t>Performance et Compatibilit</w:t>
-      </w:r>
-      <w:r>
-        <w:rPr>
-          <w:rFonts w:ascii="Times Roman" w:hAnsi="Times Roman"/>
-          <w:b/>
-          <w:bCs/>
-          <w:sz w:val="28"/>
-          <w:szCs w:val="28"/>
-          <w:lang w:val="fr-FR"/>
-        </w:rPr>
-        <w:t>é</w:t>
+        <w:t>5. Performance et Compatibilité</w:t>
       </w:r>
     </w:p>
     <w:p>
@@ -2978,79 +2362,65 @@
           <w:rFonts w:ascii="Times Roman" w:hAnsi="Times Roman"/>
           <w:lang w:val="fr-FR"/>
         </w:rPr>
+        <w:t xml:space="preserve"> é</w:t>
+      </w:r>
+      <w:r>
+        <w:rPr>
+          <w:rFonts w:ascii="Times Roman" w:hAnsi="Times Roman"/>
+        </w:rPr>
+        <w:t>t</w:t>
+      </w:r>
+      <w:r>
+        <w:rPr>
+          <w:rFonts w:ascii="Times Roman" w:hAnsi="Times Roman"/>
+          <w:lang w:val="fr-FR"/>
+        </w:rPr>
+        <w:t xml:space="preserve">é </w:t>
+      </w:r>
+      <w:r>
+        <w:rPr>
+          <w:rFonts w:ascii="Times Roman" w:hAnsi="Times Roman"/>
+        </w:rPr>
+        <w:t>test</w:t>
+      </w:r>
+      <w:proofErr w:type="spellStart"/>
+      <w:r>
+        <w:rPr>
+          <w:rFonts w:ascii="Times Roman" w:hAnsi="Times Roman"/>
+          <w:lang w:val="fr-FR"/>
+        </w:rPr>
+        <w:t>ée</w:t>
+      </w:r>
+      <w:proofErr w:type="spellEnd"/>
+      <w:r>
+        <w:rPr>
+          <w:rFonts w:ascii="Times Roman" w:hAnsi="Times Roman"/>
+          <w:lang w:val="fr-FR"/>
+        </w:rPr>
+        <w:t xml:space="preserve"> pour </w:t>
+      </w:r>
+      <w:r>
+        <w:rPr>
+          <w:rFonts w:ascii="Times Roman" w:hAnsi="Times Roman"/>
+        </w:rPr>
+        <w:t>ê</w:t>
+      </w:r>
+      <w:proofErr w:type="spellStart"/>
+      <w:r>
+        <w:rPr>
+          <w:rFonts w:ascii="Times Roman" w:hAnsi="Times Roman"/>
+          <w:lang w:val="fr-FR"/>
+        </w:rPr>
+        <w:t>tre</w:t>
+      </w:r>
+      <w:proofErr w:type="spellEnd"/>
+      <w:r>
+        <w:rPr>
+          <w:rFonts w:ascii="Times Roman" w:hAnsi="Times Roman"/>
+          <w:lang w:val="fr-FR"/>
+        </w:rPr>
         <w:t xml:space="preserve"> </w:t>
       </w:r>
-      <w:r>
-        <w:rPr>
-          <w:rFonts w:ascii="Times Roman" w:hAnsi="Times Roman"/>
-          <w:lang w:val="fr-FR"/>
-        </w:rPr>
-        <w:t>é</w:t>
-      </w:r>
-      <w:r>
-        <w:rPr>
-          <w:rFonts w:ascii="Times Roman" w:hAnsi="Times Roman"/>
-        </w:rPr>
-        <w:t>t</w:t>
-      </w:r>
-      <w:r>
-        <w:rPr>
-          <w:rFonts w:ascii="Times Roman" w:hAnsi="Times Roman"/>
-          <w:lang w:val="fr-FR"/>
-        </w:rPr>
-        <w:t xml:space="preserve">é </w:t>
-      </w:r>
-      <w:r>
-        <w:rPr>
-          <w:rFonts w:ascii="Times Roman" w:hAnsi="Times Roman"/>
-        </w:rPr>
-        <w:t>test</w:t>
-      </w:r>
-      <w:proofErr w:type="spellStart"/>
-      <w:r>
-        <w:rPr>
-          <w:rFonts w:ascii="Times Roman" w:hAnsi="Times Roman"/>
-          <w:lang w:val="fr-FR"/>
-        </w:rPr>
-        <w:t>é</w:t>
-      </w:r>
-      <w:r>
-        <w:rPr>
-          <w:rFonts w:ascii="Times Roman" w:hAnsi="Times Roman"/>
-          <w:lang w:val="fr-FR"/>
-        </w:rPr>
-        <w:t>e</w:t>
-      </w:r>
-      <w:proofErr w:type="spellEnd"/>
-      <w:r>
-        <w:rPr>
-          <w:rFonts w:ascii="Times Roman" w:hAnsi="Times Roman"/>
-          <w:lang w:val="fr-FR"/>
-        </w:rPr>
-        <w:t xml:space="preserve"> pour </w:t>
-      </w:r>
-      <w:r>
-        <w:rPr>
-          <w:rFonts w:ascii="Times Roman" w:hAnsi="Times Roman"/>
-        </w:rPr>
-        <w:t>ê</w:t>
-      </w:r>
-      <w:proofErr w:type="spellStart"/>
-      <w:r>
-        <w:rPr>
-          <w:rFonts w:ascii="Times Roman" w:hAnsi="Times Roman"/>
-          <w:lang w:val="fr-FR"/>
-        </w:rPr>
-        <w:t>tre</w:t>
-      </w:r>
-      <w:proofErr w:type="spellEnd"/>
-      <w:r>
-        <w:rPr>
-          <w:rFonts w:ascii="Times Roman" w:hAnsi="Times Roman"/>
-          <w:lang w:val="fr-FR"/>
-        </w:rPr>
-        <w:t xml:space="preserve"> </w:t>
-      </w:r>
       <w:proofErr w:type="spellStart"/>
       <w:r>
         <w:rPr>
@@ -3072,13 +2442,7 @@
         <w:rPr>
           <w:rFonts w:ascii="Times Roman" w:hAnsi="Times Roman"/>
         </w:rPr>
-        <w:t>m</w:t>
-      </w:r>
-      <w:r>
-        <w:rPr>
-          <w:rFonts w:ascii="Times Roman" w:hAnsi="Times Roman"/>
-        </w:rPr>
-        <w:t>ê</w:t>
+        <w:t>mê</w:t>
       </w:r>
       <w:proofErr w:type="spellEnd"/>
       <w:r>
@@ -3282,14 +2646,7 @@
           <w:rFonts w:ascii="Times Roman" w:hAnsi="Times Roman"/>
           <w:lang w:val="fr-FR"/>
         </w:rPr>
-        <w:t xml:space="preserve"> </w:t>
-      </w:r>
-      <w:r>
-        <w:rPr>
-          <w:rFonts w:ascii="Times Roman" w:hAnsi="Times Roman"/>
-          <w:lang w:val="fr-FR"/>
-        </w:rPr>
-        <w:t>é</w:t>
+        <w:t xml:space="preserve"> é</w:t>
       </w:r>
       <w:r>
         <w:rPr>
@@ -3302,28 +2659,7 @@
           <w:rFonts w:ascii="Times Roman" w:hAnsi="Times Roman"/>
           <w:lang w:val="fr-FR"/>
         </w:rPr>
-        <w:t xml:space="preserve">é </w:t>
-      </w:r>
-      <w:r>
-        <w:rPr>
-          <w:rFonts w:ascii="Times Roman" w:hAnsi="Times Roman"/>
-          <w:lang w:val="fr-FR"/>
-        </w:rPr>
-        <w:t>livr</w:t>
-      </w:r>
-      <w:r>
-        <w:rPr>
-          <w:rFonts w:ascii="Times Roman" w:hAnsi="Times Roman"/>
-          <w:lang w:val="fr-FR"/>
-        </w:rPr>
-        <w:t>é</w:t>
-      </w:r>
-      <w:r>
-        <w:rPr>
-          <w:rFonts w:ascii="Times Roman" w:hAnsi="Times Roman"/>
-          <w:lang w:val="fr-FR"/>
-        </w:rPr>
-        <w:t>e pour cette version du projet.</w:t>
+        <w:t>é livrée pour cette version du projet.</w:t>
       </w:r>
     </w:p>
     <w:p>
@@ -3357,18 +2693,7 @@
           <w:szCs w:val="36"/>
           <w:lang w:val="fr-FR"/>
         </w:rPr>
-        <w:t>Fonctionnalit</w:t>
-      </w:r>
-      <w:r>
-        <w:rPr>
-          <w:rFonts w:ascii="Times Roman" w:hAnsi="Times Roman"/>
-          <w:b/>
-          <w:bCs/>
-          <w:sz w:val="36"/>
-          <w:szCs w:val="36"/>
-          <w:lang w:val="fr-FR"/>
-        </w:rPr>
-        <w:t>é</w:t>
+        <w:t>Fonctionnalité</w:t>
       </w:r>
       <w:r>
         <w:rPr>
@@ -3395,7 +2720,42 @@
           <w:rFonts w:ascii="Times Roman" w:hAnsi="Times Roman"/>
           <w:lang w:val="fr-FR"/>
         </w:rPr>
-        <w:t>Malgr</w:t>
+        <w:t xml:space="preserve">Malgré les fonctionnalités principales </w:t>
+      </w:r>
+      <w:proofErr w:type="spellStart"/>
+      <w:r>
+        <w:rPr>
+          <w:rFonts w:ascii="Times Roman" w:hAnsi="Times Roman"/>
+          <w:lang w:val="fr-FR"/>
+        </w:rPr>
+        <w:t>implé</w:t>
+      </w:r>
+      <w:r>
+        <w:rPr>
+          <w:rFonts w:ascii="Times Roman" w:hAnsi="Times Roman"/>
+        </w:rPr>
+        <w:t>ment</w:t>
+      </w:r>
+      <w:r>
+        <w:rPr>
+          <w:rFonts w:ascii="Times Roman" w:hAnsi="Times Roman"/>
+          <w:lang w:val="fr-FR"/>
+        </w:rPr>
+        <w:t>ées</w:t>
+      </w:r>
+      <w:proofErr w:type="spellEnd"/>
+      <w:r>
+        <w:rPr>
+          <w:rFonts w:ascii="Times Roman" w:hAnsi="Times Roman"/>
+          <w:lang w:val="fr-FR"/>
+        </w:rPr>
+        <w:t>, certaines fonctionnalités mentionnées dans le cahier des charges n'ont pas é</w:t>
+      </w:r>
+      <w:r>
+        <w:rPr>
+          <w:rFonts w:ascii="Times Roman" w:hAnsi="Times Roman"/>
+        </w:rPr>
+        <w:t>t</w:t>
       </w:r>
       <w:r>
         <w:rPr>
@@ -3404,13 +2764,14 @@
         </w:rPr>
         <w:t xml:space="preserve">é </w:t>
       </w:r>
-      <w:r>
-        <w:rPr>
-          <w:rFonts w:ascii="Times Roman" w:hAnsi="Times Roman"/>
-          <w:lang w:val="fr-FR"/>
-        </w:rPr>
-        <w:t>les fonctionnalit</w:t>
-      </w:r>
+      <w:proofErr w:type="spellStart"/>
+      <w:r>
+        <w:rPr>
+          <w:rFonts w:ascii="Times Roman" w:hAnsi="Times Roman"/>
+        </w:rPr>
+        <w:t>int</w:t>
+      </w:r>
+      <w:proofErr w:type="spellEnd"/>
       <w:r>
         <w:rPr>
           <w:rFonts w:ascii="Times Roman" w:hAnsi="Times Roman"/>
@@ -3421,119 +2782,6 @@
       <w:r>
         <w:rPr>
           <w:rFonts w:ascii="Times Roman" w:hAnsi="Times Roman"/>
-          <w:lang w:val="fr-FR"/>
-        </w:rPr>
-        <w:t xml:space="preserve">s principales </w:t>
-      </w:r>
-      <w:proofErr w:type="spellStart"/>
-      <w:r>
-        <w:rPr>
-          <w:rFonts w:ascii="Times Roman" w:hAnsi="Times Roman"/>
-          <w:lang w:val="fr-FR"/>
-        </w:rPr>
-        <w:t>impl</w:t>
-      </w:r>
-      <w:r>
-        <w:rPr>
-          <w:rFonts w:ascii="Times Roman" w:hAnsi="Times Roman"/>
-          <w:lang w:val="fr-FR"/>
-        </w:rPr>
-        <w:t>é</w:t>
-      </w:r>
-      <w:r>
-        <w:rPr>
-          <w:rFonts w:ascii="Times Roman" w:hAnsi="Times Roman"/>
-        </w:rPr>
-        <w:t>ment</w:t>
-      </w:r>
-      <w:r>
-        <w:rPr>
-          <w:rFonts w:ascii="Times Roman" w:hAnsi="Times Roman"/>
-          <w:lang w:val="fr-FR"/>
-        </w:rPr>
-        <w:t>é</w:t>
-      </w:r>
-      <w:r>
-        <w:rPr>
-          <w:rFonts w:ascii="Times Roman" w:hAnsi="Times Roman"/>
-          <w:lang w:val="fr-FR"/>
-        </w:rPr>
-        <w:t>es</w:t>
-      </w:r>
-      <w:proofErr w:type="spellEnd"/>
-      <w:r>
-        <w:rPr>
-          <w:rFonts w:ascii="Times Roman" w:hAnsi="Times Roman"/>
-          <w:lang w:val="fr-FR"/>
-        </w:rPr>
-        <w:t>, certaines fonctionnalit</w:t>
-      </w:r>
-      <w:r>
-        <w:rPr>
-          <w:rFonts w:ascii="Times Roman" w:hAnsi="Times Roman"/>
-          <w:lang w:val="fr-FR"/>
-        </w:rPr>
-        <w:t>é</w:t>
-      </w:r>
-      <w:r>
-        <w:rPr>
-          <w:rFonts w:ascii="Times Roman" w:hAnsi="Times Roman"/>
-          <w:lang w:val="fr-FR"/>
-        </w:rPr>
-        <w:t>s mentionn</w:t>
-      </w:r>
-      <w:r>
-        <w:rPr>
-          <w:rFonts w:ascii="Times Roman" w:hAnsi="Times Roman"/>
-          <w:lang w:val="fr-FR"/>
-        </w:rPr>
-        <w:t>é</w:t>
-      </w:r>
-      <w:r>
-        <w:rPr>
-          <w:rFonts w:ascii="Times Roman" w:hAnsi="Times Roman"/>
-          <w:lang w:val="fr-FR"/>
-        </w:rPr>
-        <w:t xml:space="preserve">es dans le cahier des charges n'ont pas </w:t>
-      </w:r>
-      <w:r>
-        <w:rPr>
-          <w:rFonts w:ascii="Times Roman" w:hAnsi="Times Roman"/>
-          <w:lang w:val="fr-FR"/>
-        </w:rPr>
-        <w:t>é</w:t>
-      </w:r>
-      <w:r>
-        <w:rPr>
-          <w:rFonts w:ascii="Times Roman" w:hAnsi="Times Roman"/>
-        </w:rPr>
-        <w:t>t</w:t>
-      </w:r>
-      <w:r>
-        <w:rPr>
-          <w:rFonts w:ascii="Times Roman" w:hAnsi="Times Roman"/>
-          <w:lang w:val="fr-FR"/>
-        </w:rPr>
-        <w:t xml:space="preserve">é </w:t>
-      </w:r>
-      <w:proofErr w:type="spellStart"/>
-      <w:r>
-        <w:rPr>
-          <w:rFonts w:ascii="Times Roman" w:hAnsi="Times Roman"/>
-        </w:rPr>
-        <w:t>int</w:t>
-      </w:r>
-      <w:proofErr w:type="spellEnd"/>
-      <w:r>
-        <w:rPr>
-          <w:rFonts w:ascii="Times Roman" w:hAnsi="Times Roman"/>
-          <w:lang w:val="fr-FR"/>
-        </w:rPr>
-        <w:t>é</w:t>
-      </w:r>
-      <w:r>
-        <w:rPr>
-          <w:rFonts w:ascii="Times Roman" w:hAnsi="Times Roman"/>
         </w:rPr>
         <w:t>gr</w:t>
       </w:r>
@@ -3543,14 +2791,7 @@
           <w:rFonts w:ascii="Times Roman" w:hAnsi="Times Roman"/>
           <w:lang w:val="fr-FR"/>
         </w:rPr>
-        <w:t>é</w:t>
-      </w:r>
-      <w:r>
-        <w:rPr>
-          <w:rFonts w:ascii="Times Roman" w:hAnsi="Times Roman"/>
-          <w:lang w:val="fr-FR"/>
-        </w:rPr>
-        <w:t>es</w:t>
+        <w:t>ées</w:t>
       </w:r>
       <w:proofErr w:type="spellEnd"/>
       <w:r>
@@ -3582,8 +2823,9 @@
           <w:szCs w:val="28"/>
           <w:lang w:val="fr-FR"/>
         </w:rPr>
-        <w:t>1. Persistance des Donn</w:t>
-      </w:r>
+        <w:t>1. Persistance des Donné</w:t>
+      </w:r>
+      <w:proofErr w:type="spellStart"/>
       <w:r>
         <w:rPr>
           <w:rFonts w:ascii="Times Roman" w:hAnsi="Times Roman"/>
@@ -3591,11 +2833,10 @@
           <w:bCs/>
           <w:sz w:val="28"/>
           <w:szCs w:val="28"/>
-          <w:lang w:val="fr-FR"/>
-        </w:rPr>
-        <w:t>é</w:t>
-      </w:r>
-      <w:proofErr w:type="spellStart"/>
+        </w:rPr>
+        <w:t>es</w:t>
+      </w:r>
+      <w:proofErr w:type="spellEnd"/>
       <w:r>
         <w:rPr>
           <w:rFonts w:ascii="Times Roman" w:hAnsi="Times Roman"/>
@@ -3604,9 +2845,9 @@
           <w:sz w:val="28"/>
           <w:szCs w:val="28"/>
         </w:rPr>
-        <w:t>es</w:t>
-      </w:r>
-      <w:proofErr w:type="spellEnd"/>
+        <w:t xml:space="preserve"> </w:t>
+      </w:r>
+      <w:proofErr w:type="spellStart"/>
       <w:r>
         <w:rPr>
           <w:rFonts w:ascii="Times Roman" w:hAnsi="Times Roman"/>
@@ -3615,9 +2856,9 @@
           <w:sz w:val="28"/>
           <w:szCs w:val="28"/>
         </w:rPr>
-        <w:t xml:space="preserve"> </w:t>
-      </w:r>
-      <w:proofErr w:type="spellStart"/>
+        <w:t>en</w:t>
+      </w:r>
+      <w:proofErr w:type="spellEnd"/>
       <w:r>
         <w:rPr>
           <w:rFonts w:ascii="Times Roman" w:hAnsi="Times Roman"/>
@@ -3626,17 +2867,6 @@
           <w:sz w:val="28"/>
           <w:szCs w:val="28"/>
         </w:rPr>
-        <w:t>en</w:t>
-      </w:r>
-      <w:proofErr w:type="spellEnd"/>
-      <w:r>
-        <w:rPr>
-          <w:rFonts w:ascii="Times Roman" w:hAnsi="Times Roman"/>
-          <w:b/>
-          <w:bCs/>
-          <w:sz w:val="28"/>
-          <w:szCs w:val="28"/>
-        </w:rPr>
         <w:t xml:space="preserve"> C++</w:t>
       </w:r>
     </w:p>
@@ -3668,8 +2898,74 @@
           <w:rFonts w:ascii="Times Roman" w:hAnsi="Times Roman"/>
           <w:lang w:val="fr-FR"/>
         </w:rPr>
-        <w:t xml:space="preserve"> d'int</w:t>
-      </w:r>
+        <w:t xml:space="preserve"> d'intégrer un </w:t>
+      </w:r>
+      <w:proofErr w:type="spellStart"/>
+      <w:r>
+        <w:rPr>
+          <w:rFonts w:ascii="Times Roman" w:hAnsi="Times Roman"/>
+          <w:lang w:val="fr-FR"/>
+        </w:rPr>
+        <w:t>syst</w:t>
+      </w:r>
+      <w:proofErr w:type="spellEnd"/>
+      <w:r>
+        <w:rPr>
+          <w:rFonts w:ascii="Times Roman" w:hAnsi="Times Roman"/>
+          <w:lang w:val="it-IT"/>
+        </w:rPr>
+        <w:t>è</w:t>
+      </w:r>
+      <w:r>
+        <w:rPr>
+          <w:rFonts w:ascii="Times Roman" w:hAnsi="Times Roman"/>
+          <w:lang w:val="fr-FR"/>
+        </w:rPr>
+        <w:t>me de gestion de base de données en C++ (pour stocker les t</w:t>
+      </w:r>
+      <w:r>
+        <w:rPr>
+          <w:rFonts w:ascii="Times Roman" w:hAnsi="Times Roman"/>
+        </w:rPr>
+        <w:t>â</w:t>
+      </w:r>
+      <w:proofErr w:type="spellStart"/>
+      <w:r>
+        <w:rPr>
+          <w:rFonts w:ascii="Times Roman" w:hAnsi="Times Roman"/>
+          <w:lang w:val="fr-FR"/>
+        </w:rPr>
+        <w:t>ches</w:t>
+      </w:r>
+      <w:proofErr w:type="spellEnd"/>
+      <w:r>
+        <w:rPr>
+          <w:rFonts w:ascii="Times Roman" w:hAnsi="Times Roman"/>
+          <w:lang w:val="fr-FR"/>
+        </w:rPr>
+        <w:t xml:space="preserve"> dans un fichier ou une base de données SQL). Cette fonctionnalité n'a pas é</w:t>
+      </w:r>
+      <w:r>
+        <w:rPr>
+          <w:rFonts w:ascii="Times Roman" w:hAnsi="Times Roman"/>
+        </w:rPr>
+        <w:t>t</w:t>
+      </w:r>
+      <w:r>
+        <w:rPr>
+          <w:rFonts w:ascii="Times Roman" w:hAnsi="Times Roman"/>
+          <w:lang w:val="fr-FR"/>
+        </w:rPr>
+        <w:t xml:space="preserve">é </w:t>
+      </w:r>
+      <w:proofErr w:type="spellStart"/>
+      <w:r>
+        <w:rPr>
+          <w:rFonts w:ascii="Times Roman" w:hAnsi="Times Roman"/>
+        </w:rPr>
+        <w:t>impl</w:t>
+      </w:r>
+      <w:proofErr w:type="spellEnd"/>
       <w:r>
         <w:rPr>
           <w:rFonts w:ascii="Times Roman" w:hAnsi="Times Roman"/>
@@ -3677,49 +2973,27 @@
         </w:rPr>
         <w:t>é</w:t>
       </w:r>
-      <w:r>
-        <w:rPr>
-          <w:rFonts w:ascii="Times Roman" w:hAnsi="Times Roman"/>
-          <w:lang w:val="fr-FR"/>
-        </w:rPr>
-        <w:t xml:space="preserve">grer un </w:t>
-      </w:r>
-      <w:proofErr w:type="spellStart"/>
-      <w:r>
-        <w:rPr>
-          <w:rFonts w:ascii="Times Roman" w:hAnsi="Times Roman"/>
-          <w:lang w:val="fr-FR"/>
-        </w:rPr>
-        <w:t>syst</w:t>
-      </w:r>
-      <w:proofErr w:type="spellEnd"/>
-      <w:r>
-        <w:rPr>
-          <w:rFonts w:ascii="Times Roman" w:hAnsi="Times Roman"/>
-          <w:lang w:val="it-IT"/>
-        </w:rPr>
-        <w:t>è</w:t>
-      </w:r>
-      <w:r>
-        <w:rPr>
-          <w:rFonts w:ascii="Times Roman" w:hAnsi="Times Roman"/>
-          <w:lang w:val="fr-FR"/>
-        </w:rPr>
-        <w:t>me de gestion de base de donn</w:t>
-      </w:r>
-      <w:r>
-        <w:rPr>
-          <w:rFonts w:ascii="Times Roman" w:hAnsi="Times Roman"/>
-          <w:lang w:val="fr-FR"/>
-        </w:rPr>
-        <w:t>é</w:t>
-      </w:r>
-      <w:r>
-        <w:rPr>
-          <w:rFonts w:ascii="Times Roman" w:hAnsi="Times Roman"/>
-          <w:lang w:val="fr-FR"/>
-        </w:rPr>
-        <w:t>es en C++ (pour stocker les t</w:t>
+      <w:proofErr w:type="spellStart"/>
+      <w:r>
+        <w:rPr>
+          <w:rFonts w:ascii="Times Roman" w:hAnsi="Times Roman"/>
+        </w:rPr>
+        <w:t>ment</w:t>
+      </w:r>
+      <w:r>
+        <w:rPr>
+          <w:rFonts w:ascii="Times Roman" w:hAnsi="Times Roman"/>
+          <w:lang w:val="fr-FR"/>
+        </w:rPr>
+        <w:t>ée</w:t>
+      </w:r>
+      <w:proofErr w:type="spellEnd"/>
+      <w:r>
+        <w:rPr>
+          <w:rFonts w:ascii="Times Roman" w:hAnsi="Times Roman"/>
+          <w:lang w:val="fr-FR"/>
+        </w:rPr>
+        <w:t xml:space="preserve"> dans cette version de l'application, ce qui signifie que les t</w:t>
       </w:r>
       <w:r>
         <w:rPr>
@@ -3741,142 +3015,7 @@
           <w:rFonts w:ascii="Times Roman" w:hAnsi="Times Roman"/>
           <w:lang w:val="fr-FR"/>
         </w:rPr>
-        <w:t xml:space="preserve"> </w:t>
-      </w:r>
-      <w:r>
-        <w:rPr>
-          <w:rFonts w:ascii="Times Roman" w:hAnsi="Times Roman"/>
-          <w:lang w:val="fr-FR"/>
-        </w:rPr>
-        <w:t>dans un fichier ou une base de donn</w:t>
-      </w:r>
-      <w:r>
-        <w:rPr>
-          <w:rFonts w:ascii="Times Roman" w:hAnsi="Times Roman"/>
-          <w:lang w:val="fr-FR"/>
-        </w:rPr>
-        <w:t>é</w:t>
-      </w:r>
-      <w:r>
-        <w:rPr>
-          <w:rFonts w:ascii="Times Roman" w:hAnsi="Times Roman"/>
-          <w:lang w:val="fr-FR"/>
-        </w:rPr>
-        <w:t>es SQL). Cette fonctionnalit</w:t>
-      </w:r>
-      <w:r>
-        <w:rPr>
-          <w:rFonts w:ascii="Times Roman" w:hAnsi="Times Roman"/>
-          <w:lang w:val="fr-FR"/>
-        </w:rPr>
-        <w:t xml:space="preserve">é </w:t>
-      </w:r>
-      <w:r>
-        <w:rPr>
-          <w:rFonts w:ascii="Times Roman" w:hAnsi="Times Roman"/>
-          <w:lang w:val="fr-FR"/>
-        </w:rPr>
-        <w:t xml:space="preserve">n'a pas </w:t>
-      </w:r>
-      <w:r>
-        <w:rPr>
-          <w:rFonts w:ascii="Times Roman" w:hAnsi="Times Roman"/>
-          <w:lang w:val="fr-FR"/>
-        </w:rPr>
-        <w:t>é</w:t>
-      </w:r>
-      <w:r>
-        <w:rPr>
-          <w:rFonts w:ascii="Times Roman" w:hAnsi="Times Roman"/>
-        </w:rPr>
-        <w:t>t</w:t>
-      </w:r>
-      <w:r>
-        <w:rPr>
-          <w:rFonts w:ascii="Times Roman" w:hAnsi="Times Roman"/>
-          <w:lang w:val="fr-FR"/>
-        </w:rPr>
-        <w:t xml:space="preserve">é </w:t>
-      </w:r>
-      <w:proofErr w:type="spellStart"/>
-      <w:r>
-        <w:rPr>
-          <w:rFonts w:ascii="Times Roman" w:hAnsi="Times Roman"/>
-        </w:rPr>
-        <w:t>impl</w:t>
-      </w:r>
-      <w:proofErr w:type="spellEnd"/>
-      <w:r>
-        <w:rPr>
-          <w:rFonts w:ascii="Times Roman" w:hAnsi="Times Roman"/>
-          <w:lang w:val="fr-FR"/>
-        </w:rPr>
-        <w:t>é</w:t>
-      </w:r>
-      <w:proofErr w:type="spellStart"/>
-      <w:r>
-        <w:rPr>
-          <w:rFonts w:ascii="Times Roman" w:hAnsi="Times Roman"/>
-        </w:rPr>
-        <w:t>ment</w:t>
-      </w:r>
-      <w:r>
-        <w:rPr>
-          <w:rFonts w:ascii="Times Roman" w:hAnsi="Times Roman"/>
-          <w:lang w:val="fr-FR"/>
-        </w:rPr>
-        <w:t>é</w:t>
-      </w:r>
-      <w:r>
-        <w:rPr>
-          <w:rFonts w:ascii="Times Roman" w:hAnsi="Times Roman"/>
-          <w:lang w:val="fr-FR"/>
-        </w:rPr>
-        <w:t>e</w:t>
-      </w:r>
-      <w:proofErr w:type="spellEnd"/>
-      <w:r>
-        <w:rPr>
-          <w:rFonts w:ascii="Times Roman" w:hAnsi="Times Roman"/>
-          <w:lang w:val="fr-FR"/>
-        </w:rPr>
-        <w:t xml:space="preserve"> dans cette version de l'application, ce qui signifie que les t</w:t>
-      </w:r>
-      <w:r>
-        <w:rPr>
-          <w:rFonts w:ascii="Times Roman" w:hAnsi="Times Roman"/>
-        </w:rPr>
-        <w:t>â</w:t>
-      </w:r>
-      <w:proofErr w:type="spellStart"/>
-      <w:r>
-        <w:rPr>
-          <w:rFonts w:ascii="Times Roman" w:hAnsi="Times Roman"/>
-          <w:lang w:val="fr-FR"/>
-        </w:rPr>
-        <w:t>ches</w:t>
-      </w:r>
-      <w:proofErr w:type="spellEnd"/>
-      <w:r>
-        <w:rPr>
-          <w:rFonts w:ascii="Times Roman" w:hAnsi="Times Roman"/>
-          <w:lang w:val="fr-FR"/>
-        </w:rPr>
-        <w:t xml:space="preserve"> ne sont pas sauvegard</w:t>
-      </w:r>
-      <w:r>
-        <w:rPr>
-          <w:rFonts w:ascii="Times Roman" w:hAnsi="Times Roman"/>
-          <w:lang w:val="fr-FR"/>
-        </w:rPr>
-        <w:t>é</w:t>
-      </w:r>
-      <w:r>
-        <w:rPr>
-          <w:rFonts w:ascii="Times Roman" w:hAnsi="Times Roman"/>
-          <w:lang w:val="fr-FR"/>
-        </w:rPr>
-        <w:t>es entre les sessions de l'application.</w:t>
+        <w:t xml:space="preserve"> ne sont pas sauvegardées entre les sessions de l'application.</w:t>
       </w:r>
     </w:p>
     <w:p>
@@ -3900,18 +3039,7 @@
           <w:szCs w:val="36"/>
           <w:lang w:val="fr-FR"/>
         </w:rPr>
-        <w:t>Propositions d'Am</w:t>
-      </w:r>
-      <w:r>
-        <w:rPr>
-          <w:rFonts w:ascii="Times Roman" w:hAnsi="Times Roman"/>
-          <w:b/>
-          <w:bCs/>
-          <w:sz w:val="36"/>
-          <w:szCs w:val="36"/>
-          <w:lang w:val="fr-FR"/>
-        </w:rPr>
-        <w:t>é</w:t>
+        <w:t>Propositions d'Amé</w:t>
       </w:r>
       <w:r>
         <w:rPr>
@@ -3946,8 +3074,9 @@
           <w:szCs w:val="28"/>
           <w:lang w:val="fr-FR"/>
         </w:rPr>
-        <w:t>1. Sauve</w:t>
-      </w:r>
+        <w:t>1. Sauvegarde des Donné</w:t>
+      </w:r>
+      <w:proofErr w:type="spellStart"/>
       <w:r>
         <w:rPr>
           <w:rFonts w:ascii="Times Roman" w:hAnsi="Times Roman"/>
@@ -3955,29 +3084,6 @@
           <w:bCs/>
           <w:sz w:val="28"/>
           <w:szCs w:val="28"/>
-          <w:lang w:val="fr-FR"/>
-        </w:rPr>
-        <w:t>garde des Donn</w:t>
-      </w:r>
-      <w:r>
-        <w:rPr>
-          <w:rFonts w:ascii="Times Roman" w:hAnsi="Times Roman"/>
-          <w:b/>
-          <w:bCs/>
-          <w:sz w:val="28"/>
-          <w:szCs w:val="28"/>
-          <w:lang w:val="fr-FR"/>
-        </w:rPr>
-        <w:t>é</w:t>
-      </w:r>
-      <w:proofErr w:type="spellStart"/>
-      <w:r>
-        <w:rPr>
-          <w:rFonts w:ascii="Times Roman" w:hAnsi="Times Roman"/>
-          <w:b/>
-          <w:bCs/>
-          <w:sz w:val="28"/>
-          <w:szCs w:val="28"/>
         </w:rPr>
         <w:t>es</w:t>
       </w:r>
@@ -3996,42 +3102,7 @@
           <w:rFonts w:ascii="Times Roman" w:hAnsi="Times Roman"/>
           <w:lang w:val="fr-FR"/>
         </w:rPr>
-        <w:t>Dans une future version de l'application, il est recommand</w:t>
-      </w:r>
-      <w:r>
-        <w:rPr>
-          <w:rFonts w:ascii="Times Roman" w:hAnsi="Times Roman"/>
-          <w:lang w:val="fr-FR"/>
-        </w:rPr>
-        <w:t xml:space="preserve">é </w:t>
-      </w:r>
-      <w:r>
-        <w:rPr>
-          <w:rFonts w:ascii="Times Roman" w:hAnsi="Times Roman"/>
-          <w:lang w:val="fr-FR"/>
-        </w:rPr>
-        <w:t>d'int</w:t>
-      </w:r>
-      <w:r>
-        <w:rPr>
-          <w:rFonts w:ascii="Times Roman" w:hAnsi="Times Roman"/>
-          <w:lang w:val="fr-FR"/>
-        </w:rPr>
-        <w:t>é</w:t>
-      </w:r>
-      <w:r>
-        <w:rPr>
-          <w:rFonts w:ascii="Times Roman" w:hAnsi="Times Roman"/>
-          <w:lang w:val="fr-FR"/>
-        </w:rPr>
-        <w:t>grer une fonctionnalit</w:t>
-      </w:r>
-      <w:r>
-        <w:rPr>
-          <w:rFonts w:ascii="Times Roman" w:hAnsi="Times Roman"/>
-          <w:lang w:val="fr-FR"/>
-        </w:rPr>
-        <w:t xml:space="preserve">é </w:t>
+        <w:t xml:space="preserve">Dans une future version de l'application, il est recommandé d'intégrer une fonctionnalité </w:t>
       </w:r>
       <w:r>
         <w:rPr>
@@ -4046,16 +3117,7 @@
           <w:bCs/>
           <w:lang w:val="fr-FR"/>
         </w:rPr>
-        <w:t>persistance des donn</w:t>
-      </w:r>
-      <w:r>
-        <w:rPr>
-          <w:rFonts w:ascii="Times Roman" w:hAnsi="Times Roman"/>
-          <w:b/>
-          <w:bCs/>
-          <w:lang w:val="fr-FR"/>
-        </w:rPr>
-        <w:t>é</w:t>
+        <w:t>persistance des donné</w:t>
       </w:r>
       <w:proofErr w:type="spellStart"/>
       <w:r>
@@ -4080,36 +3142,15 @@
           <w:rFonts w:ascii="Times Roman" w:hAnsi="Times Roman"/>
           <w:lang w:val="fr-FR"/>
         </w:rPr>
-        <w:t>é</w:t>
-      </w:r>
-      <w:r>
-        <w:rPr>
-          <w:rFonts w:ascii="Times Roman" w:hAnsi="Times Roman"/>
-          <w:lang w:val="fr-FR"/>
-        </w:rPr>
-        <w:t>mentation</w:t>
-      </w:r>
-      <w:proofErr w:type="spellEnd"/>
-      <w:r>
-        <w:rPr>
-          <w:rFonts w:ascii="Times Roman" w:hAnsi="Times Roman"/>
-          <w:lang w:val="fr-FR"/>
-        </w:rPr>
-        <w:t xml:space="preserve"> d'une base de donn</w:t>
-      </w:r>
-      <w:r>
-        <w:rPr>
-          <w:rFonts w:ascii="Times Roman" w:hAnsi="Times Roman"/>
-          <w:lang w:val="fr-FR"/>
-        </w:rPr>
-        <w:t>é</w:t>
-      </w:r>
-      <w:r>
-        <w:rPr>
-          <w:rFonts w:ascii="Times Roman" w:hAnsi="Times Roman"/>
-          <w:lang w:val="fr-FR"/>
-        </w:rPr>
-        <w:t xml:space="preserve">es locale (via </w:t>
+        <w:t>émentation</w:t>
+      </w:r>
+      <w:proofErr w:type="spellEnd"/>
+      <w:r>
+        <w:rPr>
+          <w:rFonts w:ascii="Times Roman" w:hAnsi="Times Roman"/>
+          <w:lang w:val="fr-FR"/>
+        </w:rPr>
+        <w:t xml:space="preserve"> d'une base de données locale (via </w:t>
       </w:r>
       <w:proofErr w:type="spellStart"/>
       <w:r>
@@ -4187,14 +3228,7 @@
           <w:rFonts w:ascii="Times Roman" w:hAnsi="Times Roman"/>
           <w:lang w:val="fr-FR"/>
         </w:rPr>
-        <w:t>s avoir ferm</w:t>
-      </w:r>
-      <w:r>
-        <w:rPr>
-          <w:rFonts w:ascii="Times Roman" w:hAnsi="Times Roman"/>
-          <w:lang w:val="fr-FR"/>
-        </w:rPr>
-        <w:t xml:space="preserve">é </w:t>
+        <w:t xml:space="preserve">s avoir fermé </w:t>
       </w:r>
       <w:r>
         <w:rPr>
@@ -4274,14 +3308,7 @@
           <w:rFonts w:ascii="Times Roman" w:hAnsi="Times Roman"/>
           <w:lang w:val="fr-FR"/>
         </w:rPr>
-        <w:t xml:space="preserve"> am</w:t>
-      </w:r>
-      <w:r>
-        <w:rPr>
-          <w:rFonts w:ascii="Times Roman" w:hAnsi="Times Roman"/>
-          <w:lang w:val="fr-FR"/>
-        </w:rPr>
-        <w:t>é</w:t>
+        <w:t xml:space="preserve"> amé</w:t>
       </w:r>
       <w:r>
         <w:rPr>
@@ -4296,14 +3323,7 @@
           <w:rFonts w:ascii="Times Roman" w:hAnsi="Times Roman"/>
           <w:lang w:val="fr-FR"/>
         </w:rPr>
-        <w:t>é</w:t>
-      </w:r>
-      <w:r>
-        <w:rPr>
-          <w:rFonts w:ascii="Times Roman" w:hAnsi="Times Roman"/>
-          <w:lang w:val="fr-FR"/>
-        </w:rPr>
-        <w:t>e</w:t>
+        <w:t>ée</w:t>
       </w:r>
       <w:proofErr w:type="spellEnd"/>
       <w:r>
@@ -4327,28 +3347,7 @@
           <w:rFonts w:ascii="Times Roman" w:hAnsi="Times Roman"/>
           <w:lang w:val="fr-FR"/>
         </w:rPr>
-        <w:t>. Cette fonctionnalit</w:t>
-      </w:r>
-      <w:r>
-        <w:rPr>
-          <w:rFonts w:ascii="Times Roman" w:hAnsi="Times Roman"/>
-          <w:lang w:val="fr-FR"/>
-        </w:rPr>
-        <w:t xml:space="preserve">é </w:t>
-      </w:r>
-      <w:r>
-        <w:rPr>
-          <w:rFonts w:ascii="Times Roman" w:hAnsi="Times Roman"/>
-          <w:lang w:val="fr-FR"/>
-        </w:rPr>
-        <w:t>permettrait aux utilisateurs non francophones de choisir leur langue pr</w:t>
-      </w:r>
-      <w:r>
-        <w:rPr>
-          <w:rFonts w:ascii="Times Roman" w:hAnsi="Times Roman"/>
-          <w:lang w:val="fr-FR"/>
-        </w:rPr>
-        <w:t>é</w:t>
+        <w:t>. Cette fonctionnalité permettrait aux utilisateurs non francophones de choisir leur langue pré</w:t>
       </w:r>
       <w:r>
         <w:rPr>
@@ -4435,21 +3434,7 @@
           <w:rFonts w:ascii="Times Roman" w:hAnsi="Times Roman"/>
           <w:lang w:val="fr-FR"/>
         </w:rPr>
-        <w:t>Une version ult</w:t>
-      </w:r>
-      <w:r>
-        <w:rPr>
-          <w:rFonts w:ascii="Times Roman" w:hAnsi="Times Roman"/>
-          <w:lang w:val="fr-FR"/>
-        </w:rPr>
-        <w:t>é</w:t>
-      </w:r>
-      <w:r>
-        <w:rPr>
-          <w:rFonts w:ascii="Times Roman" w:hAnsi="Times Roman"/>
-          <w:lang w:val="fr-FR"/>
-        </w:rPr>
-        <w:t xml:space="preserve">rieure pourrait inclure une </w:t>
+        <w:t xml:space="preserve">Une version ultérieure pourrait inclure une </w:t>
       </w:r>
       <w:r>
         <w:rPr>
@@ -4508,14 +3493,7 @@
           <w:rFonts w:ascii="Times Roman" w:hAnsi="Times Roman"/>
           <w:lang w:val="fr-FR"/>
         </w:rPr>
-        <w:t>acc</w:t>
-      </w:r>
-      <w:r>
-        <w:rPr>
-          <w:rFonts w:ascii="Times Roman" w:hAnsi="Times Roman"/>
-          <w:lang w:val="fr-FR"/>
-        </w:rPr>
-        <w:t>é</w:t>
+        <w:t>accé</w:t>
       </w:r>
       <w:proofErr w:type="spellEnd"/>
       <w:r>
@@ -4550,13 +3528,7 @@
         <w:rPr>
           <w:rFonts w:ascii="Times Roman" w:hAnsi="Times Roman"/>
         </w:rPr>
-        <w:t>t</w:t>
-      </w:r>
-      <w:r>
-        <w:rPr>
-          <w:rFonts w:ascii="Times Roman" w:hAnsi="Times Roman"/>
-        </w:rPr>
-        <w:t>â</w:t>
+        <w:t>tâ</w:t>
       </w:r>
       <w:r>
         <w:rPr>
@@ -4634,28 +3606,7 @@
           <w:rFonts w:ascii="Times Roman" w:hAnsi="Times Roman"/>
           <w:lang w:val="fr-FR"/>
         </w:rPr>
-        <w:t xml:space="preserve">L'application </w:t>
-      </w:r>
-      <w:r>
-        <w:rPr>
-          <w:rFonts w:ascii="Times Roman" w:hAnsi="Times Roman"/>
-          <w:lang w:val="fr-FR"/>
-        </w:rPr>
-        <w:t>"To-Do List" dans sa version actuelle fournit les fonctionnalit</w:t>
-      </w:r>
-      <w:r>
-        <w:rPr>
-          <w:rFonts w:ascii="Times Roman" w:hAnsi="Times Roman"/>
-          <w:lang w:val="fr-FR"/>
-        </w:rPr>
-        <w:t>é</w:t>
-      </w:r>
-      <w:r>
-        <w:rPr>
-          <w:rFonts w:ascii="Times Roman" w:hAnsi="Times Roman"/>
-          <w:lang w:val="fr-FR"/>
-        </w:rPr>
-        <w:t>s principales de gestion des t</w:t>
+        <w:t>L'application "To-Do List" dans sa version actuelle fournit les fonctionnalités principales de gestion des t</w:t>
       </w:r>
       <w:r>
         <w:rPr>
@@ -4677,70 +3628,7 @@
           <w:rFonts w:ascii="Times Roman" w:hAnsi="Times Roman"/>
           <w:lang w:val="fr-FR"/>
         </w:rPr>
-        <w:t xml:space="preserve"> attendues et respecte la plupart des exigences fonctionnelles d</w:t>
-      </w:r>
-      <w:r>
-        <w:rPr>
-          <w:rFonts w:ascii="Times Roman" w:hAnsi="Times Roman"/>
-          <w:lang w:val="fr-FR"/>
-        </w:rPr>
-        <w:t>é</w:t>
-      </w:r>
-      <w:r>
-        <w:rPr>
-          <w:rFonts w:ascii="Times Roman" w:hAnsi="Times Roman"/>
-          <w:lang w:val="fr-FR"/>
-        </w:rPr>
-        <w:t>finies dans le cahier des charges. Bien que certaines fonctionnalit</w:t>
-      </w:r>
-      <w:r>
-        <w:rPr>
-          <w:rFonts w:ascii="Times Roman" w:hAnsi="Times Roman"/>
-          <w:lang w:val="fr-FR"/>
-        </w:rPr>
-        <w:t>é</w:t>
-      </w:r>
-      <w:r>
-        <w:rPr>
-          <w:rFonts w:ascii="Times Roman" w:hAnsi="Times Roman"/>
-          <w:lang w:val="fr-FR"/>
-        </w:rPr>
-        <w:t>s plus avanc</w:t>
-      </w:r>
-      <w:r>
-        <w:rPr>
-          <w:rFonts w:ascii="Times Roman" w:hAnsi="Times Roman"/>
-          <w:lang w:val="fr-FR"/>
-        </w:rPr>
-        <w:t>é</w:t>
-      </w:r>
-      <w:r>
-        <w:rPr>
-          <w:rFonts w:ascii="Times Roman" w:hAnsi="Times Roman"/>
-          <w:lang w:val="fr-FR"/>
-        </w:rPr>
-        <w:t>es, comme l</w:t>
-      </w:r>
-      <w:r>
-        <w:rPr>
-          <w:rFonts w:ascii="Times Roman" w:hAnsi="Times Roman"/>
-          <w:lang w:val="fr-FR"/>
-        </w:rPr>
-        <w:t>a persistance des donn</w:t>
-      </w:r>
-      <w:r>
-        <w:rPr>
-          <w:rFonts w:ascii="Times Roman" w:hAnsi="Times Roman"/>
-          <w:lang w:val="fr-FR"/>
-        </w:rPr>
-        <w:t>é</w:t>
-      </w:r>
-      <w:r>
-        <w:rPr>
-          <w:rFonts w:ascii="Times Roman" w:hAnsi="Times Roman"/>
-          <w:lang w:val="fr-FR"/>
-        </w:rPr>
-        <w:t>es en C+</w:t>
+        <w:t xml:space="preserve"> attendues et respecte la plupart des exigences fonctionnelles définies dans le cahier des charges. Bien que certaines fonctionnalités plus avancées, comme la persistance des données en C+</w:t>
       </w:r>
       <w:proofErr w:type="gramStart"/>
       <w:r>
@@ -4764,14 +3652,7 @@
           <w:rFonts w:ascii="Times Roman" w:hAnsi="Times Roman"/>
           <w:lang w:val="fr-FR"/>
         </w:rPr>
-        <w:t>impl</w:t>
-      </w:r>
-      <w:r>
-        <w:rPr>
-          <w:rFonts w:ascii="Times Roman" w:hAnsi="Times Roman"/>
-          <w:lang w:val="fr-FR"/>
-        </w:rPr>
-        <w:t>é</w:t>
+        <w:t>implé</w:t>
       </w:r>
       <w:r>
         <w:rPr>
@@ -4784,41 +3665,21 @@
           <w:rFonts w:ascii="Times Roman" w:hAnsi="Times Roman"/>
           <w:lang w:val="fr-FR"/>
         </w:rPr>
-        <w:t>é</w:t>
-      </w:r>
-      <w:r>
-        <w:rPr>
-          <w:rFonts w:ascii="Times Roman" w:hAnsi="Times Roman"/>
-          <w:lang w:val="fr-FR"/>
-        </w:rPr>
-        <w:t>es</w:t>
-      </w:r>
-      <w:proofErr w:type="spellEnd"/>
-      <w:r>
-        <w:rPr>
-          <w:rFonts w:ascii="Times Roman" w:hAnsi="Times Roman"/>
-          <w:lang w:val="fr-FR"/>
-        </w:rPr>
-        <w:t>, l'application reste fluide, intuitive et adapt</w:t>
-      </w:r>
-      <w:r>
-        <w:rPr>
-          <w:rFonts w:ascii="Times Roman" w:hAnsi="Times Roman"/>
-          <w:lang w:val="fr-FR"/>
-        </w:rPr>
-        <w:t>é</w:t>
-      </w:r>
-      <w:r>
-        <w:rPr>
-          <w:rFonts w:ascii="Times Roman" w:hAnsi="Times Roman"/>
-        </w:rPr>
-        <w:t xml:space="preserve">e </w:t>
-      </w:r>
-      <w:r>
-        <w:rPr>
-          <w:rFonts w:ascii="Times Roman" w:hAnsi="Times Roman"/>
-        </w:rPr>
-        <w:t xml:space="preserve">à </w:t>
+        <w:t>ées</w:t>
+      </w:r>
+      <w:proofErr w:type="spellEnd"/>
+      <w:r>
+        <w:rPr>
+          <w:rFonts w:ascii="Times Roman" w:hAnsi="Times Roman"/>
+          <w:lang w:val="fr-FR"/>
+        </w:rPr>
+        <w:t>, l'application reste fluide, intuitive et adapté</w:t>
+      </w:r>
+      <w:r>
+        <w:rPr>
+          <w:rFonts w:ascii="Times Roman" w:hAnsi="Times Roman"/>
+        </w:rPr>
+        <w:t xml:space="preserve">e à </w:t>
       </w:r>
       <w:r>
         <w:rPr>
@@ -4851,42 +3712,7 @@
           <w:rFonts w:ascii="Times Roman" w:hAnsi="Times Roman"/>
           <w:lang w:val="fr-FR"/>
         </w:rPr>
-        <w:t>Les am</w:t>
-      </w:r>
-      <w:r>
-        <w:rPr>
-          <w:rFonts w:ascii="Times Roman" w:hAnsi="Times Roman"/>
-          <w:lang w:val="fr-FR"/>
-        </w:rPr>
-        <w:t>é</w:t>
-      </w:r>
-      <w:r>
-        <w:rPr>
-          <w:rFonts w:ascii="Times Roman" w:hAnsi="Times Roman"/>
-          <w:lang w:val="fr-FR"/>
-        </w:rPr>
-        <w:t>liorations propos</w:t>
-      </w:r>
-      <w:r>
-        <w:rPr>
-          <w:rFonts w:ascii="Times Roman" w:hAnsi="Times Roman"/>
-          <w:lang w:val="fr-FR"/>
-        </w:rPr>
-        <w:t>é</w:t>
-      </w:r>
-      <w:r>
-        <w:rPr>
-          <w:rFonts w:ascii="Times Roman" w:hAnsi="Times Roman"/>
-          <w:lang w:val="fr-FR"/>
-        </w:rPr>
-        <w:t xml:space="preserve">es dans ce document offrent une feuille de route claire pour les futures versions </w:t>
-      </w:r>
-      <w:r>
-        <w:rPr>
-          <w:rFonts w:ascii="Times Roman" w:hAnsi="Times Roman"/>
-          <w:lang w:val="fr-FR"/>
-        </w:rPr>
-        <w:t>de l'application.</w:t>
+        <w:t>Les améliorations proposées dans ce document offrent une feuille de route claire pour les futures versions de l'application.</w:t>
       </w:r>
     </w:p>
     <w:sectPr>
@@ -5234,7 +4060,7 @@
   <w:num w:numId="3">
     <w:abstractNumId w:val="1"/>
     <w:lvlOverride w:ilvl="0">
-      <w:lvl w:ilvl="0" w:tplc="A38835EC">
+      <w:lvl w:ilvl="0" w:tplc="8CCE23E6">
         <w:start w:val="1"/>
         <w:numFmt w:val="bullet"/>
         <w:lvlText w:val="•"/>
@@ -5265,7 +4091,7 @@
       </w:lvl>
     </w:lvlOverride>
     <w:lvlOverride w:ilvl="1">
-      <w:lvl w:ilvl="1" w:tplc="073E4D22">
+      <w:lvl w:ilvl="1" w:tplc="70EC9D8C">
         <w:start w:val="1"/>
         <w:numFmt w:val="bullet"/>
         <w:lvlText w:val="◦"/>
@@ -5296,7 +4122,7 @@
       </w:lvl>
     </w:lvlOverride>
     <w:lvlOverride w:ilvl="2">
-      <w:lvl w:ilvl="2" w:tplc="6F24579C">
+      <w:lvl w:ilvl="2" w:tplc="7F8C8924">
         <w:start w:val="1"/>
         <w:numFmt w:val="bullet"/>
         <w:lvlText w:val="◦"/>
@@ -5327,7 +4153,7 @@
       </w:lvl>
     </w:lvlOverride>
     <w:lvlOverride w:ilvl="3">
-      <w:lvl w:ilvl="3" w:tplc="5324E332">
+      <w:lvl w:ilvl="3" w:tplc="A17A5EAC">
         <w:start w:val="1"/>
         <w:numFmt w:val="bullet"/>
         <w:lvlText w:val="◦"/>
@@ -5358,7 +4184,7 @@
       </w:lvl>
     </w:lvlOverride>
     <w:lvlOverride w:ilvl="4">
-      <w:lvl w:ilvl="4" w:tplc="83085CA0">
+      <w:lvl w:ilvl="4" w:tplc="79C058FE">
         <w:start w:val="1"/>
         <w:numFmt w:val="bullet"/>
         <w:lvlText w:val="◦"/>
@@ -5389,7 +4215,7 @@
       </w:lvl>
     </w:lvlOverride>
     <w:lvlOverride w:ilvl="5">
-      <w:lvl w:ilvl="5" w:tplc="BE9C0950">
+      <w:lvl w:ilvl="5" w:tplc="7540B6BE">
         <w:start w:val="1"/>
         <w:numFmt w:val="bullet"/>
         <w:lvlText w:val="◦"/>
@@ -5420,7 +4246,7 @@
       </w:lvl>
     </w:lvlOverride>
     <w:lvlOverride w:ilvl="6">
-      <w:lvl w:ilvl="6" w:tplc="C05411D6">
+      <w:lvl w:ilvl="6" w:tplc="19B8FBE4">
         <w:start w:val="1"/>
         <w:numFmt w:val="bullet"/>
         <w:lvlText w:val="◦"/>
@@ -5451,7 +4277,7 @@
       </w:lvl>
     </w:lvlOverride>
     <w:lvlOverride w:ilvl="7">
-      <w:lvl w:ilvl="7" w:tplc="85E41636">
+      <w:lvl w:ilvl="7" w:tplc="E89C6ED4">
         <w:start w:val="1"/>
         <w:numFmt w:val="bullet"/>
         <w:lvlText w:val="◦"/>
@@ -5482,7 +4308,7 @@
       </w:lvl>
     </w:lvlOverride>
     <w:lvlOverride w:ilvl="8">
-      <w:lvl w:ilvl="8" w:tplc="7A86F79C">
+      <w:lvl w:ilvl="8" w:tplc="4F189E50">
         <w:start w:val="1"/>
         <w:numFmt w:val="bullet"/>
         <w:lvlText w:val="◦"/>
@@ -5516,7 +4342,7 @@
   <w:num w:numId="4">
     <w:abstractNumId w:val="1"/>
     <w:lvlOverride w:ilvl="0">
-      <w:lvl w:ilvl="0" w:tplc="A38835EC">
+      <w:lvl w:ilvl="0" w:tplc="8CCE23E6">
         <w:start w:val="1"/>
         <w:numFmt w:val="bullet"/>
         <w:lvlText w:val="•"/>
@@ -5547,7 +4373,7 @@
       </w:lvl>
     </w:lvlOverride>
     <w:lvlOverride w:ilvl="1">
-      <w:lvl w:ilvl="1" w:tplc="073E4D22">
+      <w:lvl w:ilvl="1" w:tplc="70EC9D8C">
         <w:start w:val="1"/>
         <w:numFmt w:val="bullet"/>
         <w:lvlText w:val="•"/>
@@ -5578,7 +4404,7 @@
       </w:lvl>
     </w:lvlOverride>
     <w:lvlOverride w:ilvl="2">
-      <w:lvl w:ilvl="2" w:tplc="6F24579C">
+      <w:lvl w:ilvl="2" w:tplc="7F8C8924">
         <w:start w:val="1"/>
         <w:numFmt w:val="bullet"/>
         <w:lvlText w:val="•"/>
@@ -5609,7 +4435,7 @@
       </w:lvl>
     </w:lvlOverride>
     <w:lvlOverride w:ilvl="3">
-      <w:lvl w:ilvl="3" w:tplc="5324E332">
+      <w:lvl w:ilvl="3" w:tplc="A17A5EAC">
         <w:start w:val="1"/>
         <w:numFmt w:val="bullet"/>
         <w:lvlText w:val="•"/>
@@ -5640,7 +4466,7 @@
       </w:lvl>
     </w:lvlOverride>
     <w:lvlOverride w:ilvl="4">
-      <w:lvl w:ilvl="4" w:tplc="83085CA0">
+      <w:lvl w:ilvl="4" w:tplc="79C058FE">
         <w:start w:val="1"/>
         <w:numFmt w:val="bullet"/>
         <w:lvlText w:val="•"/>
@@ -5671,7 +4497,7 @@
       </w:lvl>
     </w:lvlOverride>
     <w:lvlOverride w:ilvl="5">
-      <w:lvl w:ilvl="5" w:tplc="BE9C0950">
+      <w:lvl w:ilvl="5" w:tplc="7540B6BE">
         <w:start w:val="1"/>
         <w:numFmt w:val="bullet"/>
         <w:lvlText w:val="•"/>
@@ -5702,7 +4528,7 @@
       </w:lvl>
     </w:lvlOverride>
     <w:lvlOverride w:ilvl="6">
-      <w:lvl w:ilvl="6" w:tplc="C05411D6">
+      <w:lvl w:ilvl="6" w:tplc="19B8FBE4">
         <w:start w:val="1"/>
         <w:numFmt w:val="bullet"/>
         <w:lvlText w:val="•"/>
@@ -5733,7 +4559,7 @@
       </w:lvl>
     </w:lvlOverride>
     <w:lvlOverride w:ilvl="7">
-      <w:lvl w:ilvl="7" w:tplc="85E41636">
+      <w:lvl w:ilvl="7" w:tplc="E89C6ED4">
         <w:start w:val="1"/>
         <w:numFmt w:val="bullet"/>
         <w:lvlText w:val="•"/>
@@ -5764,7 +4590,7 @@
       </w:lvl>
     </w:lvlOverride>
     <w:lvlOverride w:ilvl="8">
-      <w:lvl w:ilvl="8" w:tplc="7A86F79C">
+      <w:lvl w:ilvl="8" w:tplc="4F189E50">
         <w:start w:val="1"/>
         <w:numFmt w:val="bullet"/>
         <w:lvlText w:val="•"/>

</xml_diff>

<commit_message>
update Client_Doc (add UML)
</commit_message>
<xml_diff>
--- a/Client_Doc.docx
+++ b/Client_Doc.docx
@@ -54,7 +54,8 @@
         <w:pStyle w:val="Default"/>
         <w:spacing w:before="0" w:after="240" w:line="240" w:lineRule="auto"/>
         <w:rPr>
-          <w:rFonts w:ascii="Times Roman" w:eastAsia="Times Roman" w:hAnsi="Times Roman" w:cs="Times Roman"/>
+          <w:rFonts w:ascii="Times Roman" w:hAnsi="Times Roman"/>
+          <w:lang w:val="fr-FR"/>
         </w:rPr>
       </w:pPr>
       <w:r>
@@ -229,12 +230,779 @@
     <w:p>
       <w:pPr>
         <w:pStyle w:val="Default"/>
+        <w:spacing w:before="0" w:after="299" w:line="240" w:lineRule="auto"/>
+        <w:rPr>
+          <w:rFonts w:ascii="Times Roman" w:hAnsi="Times Roman"/>
+          <w:b/>
+          <w:bCs/>
+          <w:sz w:val="36"/>
+          <w:szCs w:val="36"/>
+        </w:rPr>
+      </w:pPr>
+      <w:r>
+        <w:rPr>
+          <w:rFonts w:ascii="Times Roman" w:hAnsi="Times Roman"/>
+          <w:b/>
+          <w:bCs/>
+          <w:sz w:val="36"/>
+          <w:szCs w:val="36"/>
+          <w:lang w:val="fr-FR"/>
+        </w:rPr>
+        <w:t>Architecture</w:t>
+      </w:r>
+      <w:r>
+        <w:rPr>
+          <w:rFonts w:ascii="Times Roman" w:hAnsi="Times Roman"/>
+          <w:b/>
+          <w:bCs/>
+          <w:sz w:val="36"/>
+          <w:szCs w:val="36"/>
+        </w:rPr>
+        <w:t xml:space="preserve"> </w:t>
+      </w:r>
+      <w:proofErr w:type="spellStart"/>
+      <w:r>
+        <w:rPr>
+          <w:rFonts w:ascii="Times Roman" w:hAnsi="Times Roman"/>
+          <w:b/>
+          <w:bCs/>
+          <w:sz w:val="36"/>
+          <w:szCs w:val="36"/>
+        </w:rPr>
+        <w:t>logicielle</w:t>
+      </w:r>
+      <w:proofErr w:type="spellEnd"/>
+    </w:p>
+    <w:p>
+      <w:pPr>
+        <w:pStyle w:val="Default"/>
+        <w:spacing w:before="0" w:after="240" w:line="240" w:lineRule="auto"/>
+        <w:rPr>
+          <w:rFonts w:ascii="Times Roman" w:eastAsia="Times Roman" w:hAnsi="Times Roman" w:cs="Times Roman"/>
+        </w:rPr>
+      </w:pPr>
+      <w:proofErr w:type="spellStart"/>
+      <w:r>
+        <w:rPr>
+          <w:rFonts w:ascii="Times Roman" w:eastAsia="Times Roman" w:hAnsi="Times Roman" w:cs="Times Roman"/>
+        </w:rPr>
+        <w:t>L’étude</w:t>
+      </w:r>
+      <w:proofErr w:type="spellEnd"/>
+      <w:r>
+        <w:rPr>
+          <w:rFonts w:ascii="Times Roman" w:eastAsia="Times Roman" w:hAnsi="Times Roman" w:cs="Times Roman"/>
+        </w:rPr>
+        <w:t xml:space="preserve"> des </w:t>
+      </w:r>
+      <w:proofErr w:type="spellStart"/>
+      <w:proofErr w:type="gramStart"/>
+      <w:r>
+        <w:rPr>
+          <w:rFonts w:ascii="Times Roman" w:eastAsia="Times Roman" w:hAnsi="Times Roman" w:cs="Times Roman"/>
+        </w:rPr>
+        <w:t>cas</w:t>
+      </w:r>
+      <w:proofErr w:type="spellEnd"/>
+      <w:proofErr w:type="gramEnd"/>
+      <w:r>
+        <w:rPr>
+          <w:rFonts w:ascii="Times Roman" w:eastAsia="Times Roman" w:hAnsi="Times Roman" w:cs="Times Roman"/>
+        </w:rPr>
+        <w:t xml:space="preserve"> </w:t>
+      </w:r>
+      <w:proofErr w:type="spellStart"/>
+      <w:r>
+        <w:rPr>
+          <w:rFonts w:ascii="Times Roman" w:eastAsia="Times Roman" w:hAnsi="Times Roman" w:cs="Times Roman"/>
+        </w:rPr>
+        <w:t>d’utilisation</w:t>
+      </w:r>
+      <w:proofErr w:type="spellEnd"/>
+      <w:r>
+        <w:rPr>
+          <w:rFonts w:ascii="Times Roman" w:eastAsia="Times Roman" w:hAnsi="Times Roman" w:cs="Times Roman"/>
+        </w:rPr>
+        <w:t xml:space="preserve"> nous à </w:t>
+      </w:r>
+      <w:proofErr w:type="spellStart"/>
+      <w:r>
+        <w:rPr>
+          <w:rFonts w:ascii="Times Roman" w:eastAsia="Times Roman" w:hAnsi="Times Roman" w:cs="Times Roman"/>
+        </w:rPr>
+        <w:t>mené</w:t>
+      </w:r>
+      <w:proofErr w:type="spellEnd"/>
+      <w:r>
+        <w:rPr>
+          <w:rFonts w:ascii="Times Roman" w:eastAsia="Times Roman" w:hAnsi="Times Roman" w:cs="Times Roman"/>
+        </w:rPr>
+        <w:t xml:space="preserve"> aux </w:t>
+      </w:r>
+      <w:proofErr w:type="spellStart"/>
+      <w:r>
+        <w:rPr>
+          <w:rFonts w:ascii="Times Roman" w:eastAsia="Times Roman" w:hAnsi="Times Roman" w:cs="Times Roman"/>
+        </w:rPr>
+        <w:t>différentes</w:t>
+      </w:r>
+      <w:proofErr w:type="spellEnd"/>
+      <w:r>
+        <w:rPr>
+          <w:rFonts w:ascii="Times Roman" w:eastAsia="Times Roman" w:hAnsi="Times Roman" w:cs="Times Roman"/>
+        </w:rPr>
+        <w:t xml:space="preserve"> </w:t>
+      </w:r>
+      <w:proofErr w:type="spellStart"/>
+      <w:r>
+        <w:rPr>
+          <w:rFonts w:ascii="Times Roman" w:eastAsia="Times Roman" w:hAnsi="Times Roman" w:cs="Times Roman"/>
+        </w:rPr>
+        <w:t>fonctionnalités</w:t>
+      </w:r>
+      <w:proofErr w:type="spellEnd"/>
+      <w:r>
+        <w:rPr>
+          <w:rFonts w:ascii="Times Roman" w:eastAsia="Times Roman" w:hAnsi="Times Roman" w:cs="Times Roman"/>
+        </w:rPr>
+        <w:t xml:space="preserve"> </w:t>
+      </w:r>
+      <w:proofErr w:type="spellStart"/>
+      <w:r>
+        <w:rPr>
+          <w:rFonts w:ascii="Times Roman" w:eastAsia="Times Roman" w:hAnsi="Times Roman" w:cs="Times Roman"/>
+        </w:rPr>
+        <w:t>nécessaires</w:t>
+      </w:r>
+      <w:proofErr w:type="spellEnd"/>
+      <w:r>
+        <w:rPr>
+          <w:rFonts w:ascii="Times Roman" w:eastAsia="Times Roman" w:hAnsi="Times Roman" w:cs="Times Roman"/>
+        </w:rPr>
+        <w:t xml:space="preserve"> à </w:t>
+      </w:r>
+      <w:proofErr w:type="spellStart"/>
+      <w:r>
+        <w:rPr>
+          <w:rFonts w:ascii="Times Roman" w:eastAsia="Times Roman" w:hAnsi="Times Roman" w:cs="Times Roman"/>
+        </w:rPr>
+        <w:t>l’application</w:t>
+      </w:r>
+      <w:proofErr w:type="spellEnd"/>
+      <w:r>
+        <w:rPr>
+          <w:rFonts w:ascii="Times Roman" w:eastAsia="Times Roman" w:hAnsi="Times Roman" w:cs="Times Roman"/>
+        </w:rPr>
+        <w:t>.</w:t>
+      </w:r>
+      <w:r>
+        <w:rPr>
+          <w:rFonts w:ascii="Times Roman" w:eastAsia="Times Roman" w:hAnsi="Times Roman" w:cs="Times Roman"/>
+        </w:rPr>
+        <w:br/>
+        <w:t xml:space="preserve">On y </w:t>
+      </w:r>
+      <w:proofErr w:type="spellStart"/>
+      <w:r>
+        <w:rPr>
+          <w:rFonts w:ascii="Times Roman" w:eastAsia="Times Roman" w:hAnsi="Times Roman" w:cs="Times Roman"/>
+        </w:rPr>
+        <w:t>retrouve</w:t>
+      </w:r>
+      <w:proofErr w:type="spellEnd"/>
+      <w:r>
+        <w:rPr>
+          <w:rFonts w:ascii="Times Roman" w:eastAsia="Times Roman" w:hAnsi="Times Roman" w:cs="Times Roman"/>
+        </w:rPr>
+        <w:t xml:space="preserve"> par </w:t>
+      </w:r>
+      <w:proofErr w:type="spellStart"/>
+      <w:r>
+        <w:rPr>
+          <w:rFonts w:ascii="Times Roman" w:eastAsia="Times Roman" w:hAnsi="Times Roman" w:cs="Times Roman"/>
+        </w:rPr>
+        <w:t>exemple</w:t>
+      </w:r>
+      <w:proofErr w:type="spellEnd"/>
+      <w:r>
+        <w:rPr>
+          <w:rFonts w:ascii="Times Roman" w:eastAsia="Times Roman" w:hAnsi="Times Roman" w:cs="Times Roman"/>
+        </w:rPr>
+        <w:t xml:space="preserve"> la </w:t>
+      </w:r>
+      <w:proofErr w:type="spellStart"/>
+      <w:r>
+        <w:rPr>
+          <w:rFonts w:ascii="Times Roman" w:eastAsia="Times Roman" w:hAnsi="Times Roman" w:cs="Times Roman"/>
+        </w:rPr>
+        <w:t>possibilité</w:t>
+      </w:r>
+      <w:proofErr w:type="spellEnd"/>
+      <w:r>
+        <w:rPr>
+          <w:rFonts w:ascii="Times Roman" w:eastAsia="Times Roman" w:hAnsi="Times Roman" w:cs="Times Roman"/>
+        </w:rPr>
+        <w:t xml:space="preserve"> de modifier </w:t>
+      </w:r>
+      <w:proofErr w:type="spellStart"/>
+      <w:r>
+        <w:rPr>
+          <w:rFonts w:ascii="Times Roman" w:eastAsia="Times Roman" w:hAnsi="Times Roman" w:cs="Times Roman"/>
+        </w:rPr>
+        <w:t>une</w:t>
+      </w:r>
+      <w:proofErr w:type="spellEnd"/>
+      <w:r>
+        <w:rPr>
+          <w:rFonts w:ascii="Times Roman" w:eastAsia="Times Roman" w:hAnsi="Times Roman" w:cs="Times Roman"/>
+        </w:rPr>
+        <w:t xml:space="preserve"> </w:t>
+      </w:r>
+      <w:proofErr w:type="spellStart"/>
+      <w:r>
+        <w:rPr>
+          <w:rFonts w:ascii="Times Roman" w:eastAsia="Times Roman" w:hAnsi="Times Roman" w:cs="Times Roman"/>
+        </w:rPr>
+        <w:t>tâche</w:t>
+      </w:r>
+      <w:proofErr w:type="spellEnd"/>
+      <w:r>
+        <w:rPr>
+          <w:rFonts w:ascii="Times Roman" w:eastAsia="Times Roman" w:hAnsi="Times Roman" w:cs="Times Roman"/>
+        </w:rPr>
+        <w:t xml:space="preserve"> </w:t>
+      </w:r>
+      <w:proofErr w:type="spellStart"/>
+      <w:r>
+        <w:rPr>
+          <w:rFonts w:ascii="Times Roman" w:eastAsia="Times Roman" w:hAnsi="Times Roman" w:cs="Times Roman"/>
+        </w:rPr>
+        <w:t>existante</w:t>
+      </w:r>
+      <w:proofErr w:type="spellEnd"/>
+      <w:r>
+        <w:rPr>
+          <w:rFonts w:ascii="Times Roman" w:eastAsia="Times Roman" w:hAnsi="Times Roman" w:cs="Times Roman"/>
+        </w:rPr>
+        <w:t xml:space="preserve"> </w:t>
+      </w:r>
+      <w:proofErr w:type="spellStart"/>
+      <w:r>
+        <w:rPr>
+          <w:rFonts w:ascii="Times Roman" w:eastAsia="Times Roman" w:hAnsi="Times Roman" w:cs="Times Roman"/>
+        </w:rPr>
+        <w:t>mais</w:t>
+      </w:r>
+      <w:proofErr w:type="spellEnd"/>
+      <w:r>
+        <w:rPr>
+          <w:rFonts w:ascii="Times Roman" w:eastAsia="Times Roman" w:hAnsi="Times Roman" w:cs="Times Roman"/>
+        </w:rPr>
+        <w:t xml:space="preserve"> </w:t>
+      </w:r>
+      <w:proofErr w:type="spellStart"/>
+      <w:r>
+        <w:rPr>
+          <w:rFonts w:ascii="Times Roman" w:eastAsia="Times Roman" w:hAnsi="Times Roman" w:cs="Times Roman"/>
+        </w:rPr>
+        <w:t>aussi</w:t>
+      </w:r>
+      <w:proofErr w:type="spellEnd"/>
+      <w:r>
+        <w:rPr>
+          <w:rFonts w:ascii="Times Roman" w:eastAsia="Times Roman" w:hAnsi="Times Roman" w:cs="Times Roman"/>
+        </w:rPr>
+        <w:t xml:space="preserve"> des options </w:t>
+      </w:r>
+      <w:proofErr w:type="spellStart"/>
+      <w:r>
+        <w:rPr>
+          <w:rFonts w:ascii="Times Roman" w:eastAsia="Times Roman" w:hAnsi="Times Roman" w:cs="Times Roman"/>
+        </w:rPr>
+        <w:t>réglables</w:t>
+      </w:r>
+      <w:proofErr w:type="spellEnd"/>
+      <w:r>
+        <w:rPr>
+          <w:rFonts w:ascii="Times Roman" w:eastAsia="Times Roman" w:hAnsi="Times Roman" w:cs="Times Roman"/>
+        </w:rPr>
+        <w:t xml:space="preserve"> par </w:t>
+      </w:r>
+      <w:proofErr w:type="spellStart"/>
+      <w:r>
+        <w:rPr>
+          <w:rFonts w:ascii="Times Roman" w:eastAsia="Times Roman" w:hAnsi="Times Roman" w:cs="Times Roman"/>
+        </w:rPr>
+        <w:t>l’utilisateur</w:t>
+      </w:r>
+      <w:proofErr w:type="spellEnd"/>
+      <w:r>
+        <w:rPr>
+          <w:rFonts w:ascii="Times Roman" w:eastAsia="Times Roman" w:hAnsi="Times Roman" w:cs="Times Roman"/>
+        </w:rPr>
+        <w:t>.</w:t>
+      </w:r>
+    </w:p>
+    <w:p>
+      <w:pPr>
+        <w:pStyle w:val="Default"/>
+        <w:spacing w:before="0" w:after="240" w:line="240" w:lineRule="auto"/>
+        <w:rPr>
+          <w:rFonts w:ascii="Times Roman" w:eastAsia="Times Roman" w:hAnsi="Times Roman" w:cs="Times Roman"/>
+        </w:rPr>
+      </w:pPr>
+      <w:r>
+        <w:rPr>
+          <w:rFonts w:ascii="Times Roman" w:eastAsia="Times Roman" w:hAnsi="Times Roman" w:cs="Times Roman"/>
+          <w:noProof/>
+          <w:lang w:val="fr-FR"/>
+        </w:rPr>
+        <w:pict>
+          <v:shapetype id="_x0000_t75" coordsize="21600,21600" o:spt="75" o:preferrelative="t" path="m@4@5l@4@11@9@11@9@5xe" filled="f" stroked="f">
+            <v:stroke joinstyle="miter"/>
+            <v:formulas>
+              <v:f eqn="if lineDrawn pixelLineWidth 0"/>
+              <v:f eqn="sum @0 1 0"/>
+              <v:f eqn="sum 0 0 @1"/>
+              <v:f eqn="prod @2 1 2"/>
+              <v:f eqn="prod @3 21600 pixelWidth"/>
+              <v:f eqn="prod @3 21600 pixelHeight"/>
+              <v:f eqn="sum @0 0 1"/>
+              <v:f eqn="prod @6 1 2"/>
+              <v:f eqn="prod @7 21600 pixelWidth"/>
+              <v:f eqn="sum @8 21600 0"/>
+              <v:f eqn="prod @7 21600 pixelHeight"/>
+              <v:f eqn="sum @10 21600 0"/>
+            </v:formulas>
+            <v:path o:extrusionok="f" gradientshapeok="t" o:connecttype="rect"/>
+            <o:lock v:ext="edit" aspectratio="t"/>
+          </v:shapetype>
+          <v:shape id="_x0000_i1026" type="#_x0000_t75" style="width:481.5pt;height:357.75pt">
+            <v:imagedata r:id="rId7" o:title="UseCase_01"/>
+          </v:shape>
+        </w:pict>
+      </w:r>
+    </w:p>
+    <w:p>
+      <w:pPr>
+        <w:pStyle w:val="Default"/>
+        <w:spacing w:before="0" w:after="240" w:line="240" w:lineRule="auto"/>
+        <w:jc w:val="center"/>
+        <w:rPr>
+          <w:rFonts w:ascii="Times Roman" w:eastAsia="Times Roman" w:hAnsi="Times Roman" w:cs="Times Roman"/>
+          <w:color w:val="5E5E5E" w:themeColor="text2"/>
+        </w:rPr>
+      </w:pPr>
+      <w:r>
+        <w:rPr>
+          <w:rFonts w:ascii="Times Roman" w:eastAsia="Times Roman" w:hAnsi="Times Roman" w:cs="Times Roman"/>
+          <w:color w:val="5E5E5E" w:themeColor="text2"/>
+        </w:rPr>
+        <w:t xml:space="preserve">Figure </w:t>
+      </w:r>
+      <w:proofErr w:type="gramStart"/>
+      <w:r>
+        <w:rPr>
+          <w:rFonts w:ascii="Times Roman" w:eastAsia="Times Roman" w:hAnsi="Times Roman" w:cs="Times Roman"/>
+          <w:color w:val="5E5E5E" w:themeColor="text2"/>
+        </w:rPr>
+        <w:t>1 :</w:t>
+      </w:r>
+      <w:proofErr w:type="gramEnd"/>
+      <w:r>
+        <w:rPr>
+          <w:rFonts w:ascii="Times Roman" w:eastAsia="Times Roman" w:hAnsi="Times Roman" w:cs="Times Roman"/>
+          <w:color w:val="5E5E5E" w:themeColor="text2"/>
+        </w:rPr>
+        <w:t xml:space="preserve"> </w:t>
+      </w:r>
+      <w:proofErr w:type="spellStart"/>
+      <w:r>
+        <w:rPr>
+          <w:rFonts w:ascii="Times Roman" w:eastAsia="Times Roman" w:hAnsi="Times Roman" w:cs="Times Roman"/>
+          <w:color w:val="5E5E5E" w:themeColor="text2"/>
+        </w:rPr>
+        <w:t>Diagramme</w:t>
+      </w:r>
+      <w:proofErr w:type="spellEnd"/>
+      <w:r>
+        <w:rPr>
+          <w:rFonts w:ascii="Times Roman" w:eastAsia="Times Roman" w:hAnsi="Times Roman" w:cs="Times Roman"/>
+          <w:color w:val="5E5E5E" w:themeColor="text2"/>
+        </w:rPr>
+        <w:t xml:space="preserve"> de </w:t>
+      </w:r>
+      <w:proofErr w:type="spellStart"/>
+      <w:r>
+        <w:rPr>
+          <w:rFonts w:ascii="Times Roman" w:eastAsia="Times Roman" w:hAnsi="Times Roman" w:cs="Times Roman"/>
+          <w:color w:val="5E5E5E" w:themeColor="text2"/>
+        </w:rPr>
+        <w:t>cas</w:t>
+      </w:r>
+      <w:proofErr w:type="spellEnd"/>
+      <w:r>
+        <w:rPr>
+          <w:rFonts w:ascii="Times Roman" w:eastAsia="Times Roman" w:hAnsi="Times Roman" w:cs="Times Roman"/>
+          <w:color w:val="5E5E5E" w:themeColor="text2"/>
+        </w:rPr>
+        <w:t xml:space="preserve"> </w:t>
+      </w:r>
+      <w:proofErr w:type="spellStart"/>
+      <w:r>
+        <w:rPr>
+          <w:rFonts w:ascii="Times Roman" w:eastAsia="Times Roman" w:hAnsi="Times Roman" w:cs="Times Roman"/>
+          <w:color w:val="5E5E5E" w:themeColor="text2"/>
+        </w:rPr>
+        <w:t>d’utilisation</w:t>
+      </w:r>
+      <w:proofErr w:type="spellEnd"/>
+    </w:p>
+    <w:p>
+      <w:pPr>
+        <w:pStyle w:val="Default"/>
+        <w:spacing w:before="0" w:after="240" w:line="240" w:lineRule="auto"/>
+        <w:rPr>
+          <w:rFonts w:ascii="Times Roman" w:eastAsia="Times Roman" w:hAnsi="Times Roman" w:cs="Times Roman"/>
+        </w:rPr>
+      </w:pPr>
+    </w:p>
+    <w:p>
+      <w:pPr>
+        <w:pStyle w:val="Default"/>
+        <w:spacing w:before="0" w:after="240" w:line="240" w:lineRule="auto"/>
+        <w:rPr>
+          <w:rFonts w:ascii="Times Roman" w:eastAsia="Times Roman" w:hAnsi="Times Roman" w:cs="Times Roman"/>
+        </w:rPr>
+      </w:pPr>
+      <w:r>
+        <w:rPr>
+          <w:rFonts w:ascii="Times Roman" w:eastAsia="Times Roman" w:hAnsi="Times Roman" w:cs="Times Roman"/>
+        </w:rPr>
+        <w:t xml:space="preserve">A </w:t>
+      </w:r>
+      <w:proofErr w:type="spellStart"/>
+      <w:r>
+        <w:rPr>
+          <w:rFonts w:ascii="Times Roman" w:eastAsia="Times Roman" w:hAnsi="Times Roman" w:cs="Times Roman"/>
+        </w:rPr>
+        <w:t>partir</w:t>
+      </w:r>
+      <w:proofErr w:type="spellEnd"/>
+      <w:r>
+        <w:rPr>
+          <w:rFonts w:ascii="Times Roman" w:eastAsia="Times Roman" w:hAnsi="Times Roman" w:cs="Times Roman"/>
+        </w:rPr>
+        <w:t xml:space="preserve"> de la </w:t>
+      </w:r>
+      <w:proofErr w:type="spellStart"/>
+      <w:r>
+        <w:rPr>
+          <w:rFonts w:ascii="Times Roman" w:eastAsia="Times Roman" w:hAnsi="Times Roman" w:cs="Times Roman"/>
+        </w:rPr>
+        <w:t>liste</w:t>
+      </w:r>
+      <w:proofErr w:type="spellEnd"/>
+      <w:r>
+        <w:rPr>
+          <w:rFonts w:ascii="Times Roman" w:eastAsia="Times Roman" w:hAnsi="Times Roman" w:cs="Times Roman"/>
+        </w:rPr>
+        <w:t xml:space="preserve"> des </w:t>
+      </w:r>
+      <w:proofErr w:type="spellStart"/>
+      <w:r>
+        <w:rPr>
+          <w:rFonts w:ascii="Times Roman" w:eastAsia="Times Roman" w:hAnsi="Times Roman" w:cs="Times Roman"/>
+        </w:rPr>
+        <w:t>fonctionnalités</w:t>
+      </w:r>
+      <w:proofErr w:type="spellEnd"/>
+      <w:r>
+        <w:rPr>
+          <w:rFonts w:ascii="Times Roman" w:eastAsia="Times Roman" w:hAnsi="Times Roman" w:cs="Times Roman"/>
+        </w:rPr>
+        <w:t xml:space="preserve"> nous </w:t>
+      </w:r>
+      <w:proofErr w:type="spellStart"/>
+      <w:r>
+        <w:rPr>
+          <w:rFonts w:ascii="Times Roman" w:eastAsia="Times Roman" w:hAnsi="Times Roman" w:cs="Times Roman"/>
+        </w:rPr>
+        <w:t>avons</w:t>
+      </w:r>
+      <w:proofErr w:type="spellEnd"/>
+      <w:r>
+        <w:rPr>
+          <w:rFonts w:ascii="Times Roman" w:eastAsia="Times Roman" w:hAnsi="Times Roman" w:cs="Times Roman"/>
+        </w:rPr>
+        <w:t xml:space="preserve"> </w:t>
+      </w:r>
+      <w:proofErr w:type="spellStart"/>
+      <w:proofErr w:type="gramStart"/>
+      <w:r>
+        <w:rPr>
+          <w:rFonts w:ascii="Times Roman" w:eastAsia="Times Roman" w:hAnsi="Times Roman" w:cs="Times Roman"/>
+        </w:rPr>
+        <w:t>pu</w:t>
+      </w:r>
+      <w:proofErr w:type="spellEnd"/>
+      <w:proofErr w:type="gramEnd"/>
+      <w:r>
+        <w:rPr>
+          <w:rFonts w:ascii="Times Roman" w:eastAsia="Times Roman" w:hAnsi="Times Roman" w:cs="Times Roman"/>
+        </w:rPr>
+        <w:t xml:space="preserve"> </w:t>
+      </w:r>
+      <w:proofErr w:type="spellStart"/>
+      <w:r>
+        <w:rPr>
+          <w:rFonts w:ascii="Times Roman" w:eastAsia="Times Roman" w:hAnsi="Times Roman" w:cs="Times Roman"/>
+        </w:rPr>
+        <w:t>réaliser</w:t>
+      </w:r>
+      <w:proofErr w:type="spellEnd"/>
+      <w:r>
+        <w:rPr>
+          <w:rFonts w:ascii="Times Roman" w:eastAsia="Times Roman" w:hAnsi="Times Roman" w:cs="Times Roman"/>
+        </w:rPr>
+        <w:t xml:space="preserve"> un </w:t>
+      </w:r>
+      <w:proofErr w:type="spellStart"/>
+      <w:r>
+        <w:rPr>
+          <w:rFonts w:ascii="Times Roman" w:eastAsia="Times Roman" w:hAnsi="Times Roman" w:cs="Times Roman"/>
+        </w:rPr>
+        <w:t>diagramme</w:t>
+      </w:r>
+      <w:proofErr w:type="spellEnd"/>
+      <w:r>
+        <w:rPr>
+          <w:rFonts w:ascii="Times Roman" w:eastAsia="Times Roman" w:hAnsi="Times Roman" w:cs="Times Roman"/>
+        </w:rPr>
+        <w:t xml:space="preserve"> de </w:t>
+      </w:r>
+      <w:proofErr w:type="spellStart"/>
+      <w:r>
+        <w:rPr>
+          <w:rFonts w:ascii="Times Roman" w:eastAsia="Times Roman" w:hAnsi="Times Roman" w:cs="Times Roman"/>
+        </w:rPr>
+        <w:t>classe</w:t>
+      </w:r>
+      <w:proofErr w:type="spellEnd"/>
+      <w:r>
+        <w:rPr>
+          <w:rFonts w:ascii="Times Roman" w:eastAsia="Times Roman" w:hAnsi="Times Roman" w:cs="Times Roman"/>
+        </w:rPr>
+        <w:t xml:space="preserve"> </w:t>
+      </w:r>
+      <w:proofErr w:type="spellStart"/>
+      <w:r>
+        <w:rPr>
+          <w:rFonts w:ascii="Times Roman" w:eastAsia="Times Roman" w:hAnsi="Times Roman" w:cs="Times Roman"/>
+        </w:rPr>
+        <w:t>afin</w:t>
+      </w:r>
+      <w:proofErr w:type="spellEnd"/>
+      <w:r>
+        <w:rPr>
+          <w:rFonts w:ascii="Times Roman" w:eastAsia="Times Roman" w:hAnsi="Times Roman" w:cs="Times Roman"/>
+        </w:rPr>
+        <w:t xml:space="preserve"> </w:t>
+      </w:r>
+      <w:proofErr w:type="spellStart"/>
+      <w:r>
+        <w:rPr>
+          <w:rFonts w:ascii="Times Roman" w:eastAsia="Times Roman" w:hAnsi="Times Roman" w:cs="Times Roman"/>
+        </w:rPr>
+        <w:t>d’identifier</w:t>
+      </w:r>
+      <w:proofErr w:type="spellEnd"/>
+      <w:r>
+        <w:rPr>
+          <w:rFonts w:ascii="Times Roman" w:eastAsia="Times Roman" w:hAnsi="Times Roman" w:cs="Times Roman"/>
+        </w:rPr>
+        <w:t xml:space="preserve"> les </w:t>
+      </w:r>
+      <w:proofErr w:type="spellStart"/>
+      <w:r>
+        <w:rPr>
+          <w:rFonts w:ascii="Times Roman" w:eastAsia="Times Roman" w:hAnsi="Times Roman" w:cs="Times Roman"/>
+        </w:rPr>
+        <w:t>différentes</w:t>
+      </w:r>
+      <w:proofErr w:type="spellEnd"/>
+      <w:r>
+        <w:rPr>
+          <w:rFonts w:ascii="Times Roman" w:eastAsia="Times Roman" w:hAnsi="Times Roman" w:cs="Times Roman"/>
+        </w:rPr>
+        <w:t xml:space="preserve"> page de </w:t>
+      </w:r>
+      <w:proofErr w:type="spellStart"/>
+      <w:r>
+        <w:rPr>
+          <w:rFonts w:ascii="Times Roman" w:eastAsia="Times Roman" w:hAnsi="Times Roman" w:cs="Times Roman"/>
+        </w:rPr>
+        <w:t>l’application</w:t>
+      </w:r>
+      <w:proofErr w:type="spellEnd"/>
+      <w:r>
+        <w:rPr>
+          <w:rFonts w:ascii="Times Roman" w:eastAsia="Times Roman" w:hAnsi="Times Roman" w:cs="Times Roman"/>
+        </w:rPr>
+        <w:t xml:space="preserve"> </w:t>
+      </w:r>
+      <w:proofErr w:type="spellStart"/>
+      <w:r>
+        <w:rPr>
+          <w:rFonts w:ascii="Times Roman" w:eastAsia="Times Roman" w:hAnsi="Times Roman" w:cs="Times Roman"/>
+        </w:rPr>
+        <w:t>ainsi</w:t>
+      </w:r>
+      <w:proofErr w:type="spellEnd"/>
+      <w:r>
+        <w:rPr>
+          <w:rFonts w:ascii="Times Roman" w:eastAsia="Times Roman" w:hAnsi="Times Roman" w:cs="Times Roman"/>
+        </w:rPr>
+        <w:t xml:space="preserve"> que </w:t>
+      </w:r>
+      <w:proofErr w:type="spellStart"/>
+      <w:r>
+        <w:rPr>
+          <w:rFonts w:ascii="Times Roman" w:eastAsia="Times Roman" w:hAnsi="Times Roman" w:cs="Times Roman"/>
+        </w:rPr>
+        <w:t>leurs</w:t>
+      </w:r>
+      <w:proofErr w:type="spellEnd"/>
+      <w:r>
+        <w:rPr>
+          <w:rFonts w:ascii="Times Roman" w:eastAsia="Times Roman" w:hAnsi="Times Roman" w:cs="Times Roman"/>
+        </w:rPr>
+        <w:t xml:space="preserve"> relations </w:t>
+      </w:r>
+      <w:proofErr w:type="spellStart"/>
+      <w:r>
+        <w:rPr>
+          <w:rFonts w:ascii="Times Roman" w:eastAsia="Times Roman" w:hAnsi="Times Roman" w:cs="Times Roman"/>
+        </w:rPr>
+        <w:t>avant</w:t>
+      </w:r>
+      <w:proofErr w:type="spellEnd"/>
+      <w:r>
+        <w:rPr>
+          <w:rFonts w:ascii="Times Roman" w:eastAsia="Times Roman" w:hAnsi="Times Roman" w:cs="Times Roman"/>
+        </w:rPr>
+        <w:t xml:space="preserve"> de passer à </w:t>
+      </w:r>
+      <w:proofErr w:type="spellStart"/>
+      <w:r>
+        <w:rPr>
+          <w:rFonts w:ascii="Times Roman" w:eastAsia="Times Roman" w:hAnsi="Times Roman" w:cs="Times Roman"/>
+        </w:rPr>
+        <w:t>l’implémentation</w:t>
+      </w:r>
+      <w:proofErr w:type="spellEnd"/>
+      <w:r>
+        <w:rPr>
+          <w:rFonts w:ascii="Times Roman" w:eastAsia="Times Roman" w:hAnsi="Times Roman" w:cs="Times Roman"/>
+        </w:rPr>
+        <w:t>.</w:t>
+      </w:r>
+    </w:p>
+    <w:p>
+      <w:pPr>
+        <w:pStyle w:val="Default"/>
+        <w:spacing w:before="0" w:after="240" w:line="240" w:lineRule="auto"/>
+        <w:rPr>
+          <w:rFonts w:ascii="Times Roman" w:eastAsia="Times Roman" w:hAnsi="Times Roman" w:cs="Times Roman"/>
+        </w:rPr>
+      </w:pPr>
+      <w:r>
+        <w:rPr>
+          <w:rFonts w:ascii="Times Roman" w:eastAsia="Times Roman" w:hAnsi="Times Roman" w:cs="Times Roman"/>
+        </w:rPr>
+        <w:lastRenderedPageBreak/>
+        <w:pict>
+          <v:shape id="_x0000_i1025" type="#_x0000_t75" style="width:481.5pt;height:306.75pt">
+            <v:imagedata r:id="rId8" o:title="ClassDiagram"/>
+          </v:shape>
+        </w:pict>
+      </w:r>
+    </w:p>
+    <w:p>
+      <w:pPr>
+        <w:pStyle w:val="Default"/>
+        <w:spacing w:before="0" w:after="240" w:line="240" w:lineRule="auto"/>
+        <w:jc w:val="center"/>
+        <w:rPr>
+          <w:rFonts w:ascii="Times Roman" w:eastAsia="Times Roman" w:hAnsi="Times Roman" w:cs="Times Roman"/>
+          <w:color w:val="5E5E5E" w:themeColor="text2"/>
+        </w:rPr>
+      </w:pPr>
+      <w:r>
+        <w:rPr>
+          <w:rFonts w:ascii="Times Roman" w:eastAsia="Times Roman" w:hAnsi="Times Roman" w:cs="Times Roman"/>
+          <w:color w:val="5E5E5E" w:themeColor="text2"/>
+        </w:rPr>
+        <w:t xml:space="preserve">Figure </w:t>
+      </w:r>
+      <w:proofErr w:type="gramStart"/>
+      <w:r>
+        <w:rPr>
+          <w:rFonts w:ascii="Times Roman" w:eastAsia="Times Roman" w:hAnsi="Times Roman" w:cs="Times Roman"/>
+          <w:color w:val="5E5E5E" w:themeColor="text2"/>
+        </w:rPr>
+        <w:t>2</w:t>
+      </w:r>
+      <w:r>
+        <w:rPr>
+          <w:rFonts w:ascii="Times Roman" w:eastAsia="Times Roman" w:hAnsi="Times Roman" w:cs="Times Roman"/>
+          <w:color w:val="5E5E5E" w:themeColor="text2"/>
+        </w:rPr>
+        <w:t xml:space="preserve"> :</w:t>
+      </w:r>
+      <w:proofErr w:type="gramEnd"/>
+      <w:r>
+        <w:rPr>
+          <w:rFonts w:ascii="Times Roman" w:eastAsia="Times Roman" w:hAnsi="Times Roman" w:cs="Times Roman"/>
+          <w:color w:val="5E5E5E" w:themeColor="text2"/>
+        </w:rPr>
+        <w:t xml:space="preserve"> </w:t>
+      </w:r>
+      <w:proofErr w:type="spellStart"/>
+      <w:r>
+        <w:rPr>
+          <w:rFonts w:ascii="Times Roman" w:eastAsia="Times Roman" w:hAnsi="Times Roman" w:cs="Times Roman"/>
+          <w:color w:val="5E5E5E" w:themeColor="text2"/>
+        </w:rPr>
+        <w:t>Diagramme</w:t>
+      </w:r>
+      <w:proofErr w:type="spellEnd"/>
+      <w:r>
+        <w:rPr>
+          <w:rFonts w:ascii="Times Roman" w:eastAsia="Times Roman" w:hAnsi="Times Roman" w:cs="Times Roman"/>
+          <w:color w:val="5E5E5E" w:themeColor="text2"/>
+        </w:rPr>
+        <w:t xml:space="preserve"> de </w:t>
+      </w:r>
+      <w:r>
+        <w:rPr>
+          <w:rFonts w:ascii="Times Roman" w:eastAsia="Times Roman" w:hAnsi="Times Roman" w:cs="Times Roman"/>
+          <w:color w:val="5E5E5E" w:themeColor="text2"/>
+        </w:rPr>
+        <w:t>classes</w:t>
+      </w:r>
+    </w:p>
+    <w:p>
+      <w:pPr>
+        <w:pStyle w:val="Default"/>
         <w:spacing w:before="0" w:line="240" w:lineRule="auto"/>
         <w:rPr>
           <w:rFonts w:ascii="Times Roman" w:eastAsia="Times Roman" w:hAnsi="Times Roman" w:cs="Times Roman"/>
           <w:color w:val="808080"/>
         </w:rPr>
       </w:pPr>
+      <w:bookmarkStart w:id="0" w:name="_GoBack"/>
+      <w:bookmarkEnd w:id="0"/>
     </w:p>
     <w:p>
       <w:pPr>
@@ -1083,6 +1851,7 @@
           <w:bCs/>
           <w:lang w:val="fr-FR"/>
         </w:rPr>
+        <w:lastRenderedPageBreak/>
         <w:t>Edition de tâches </w:t>
       </w:r>
       <w:r>
@@ -1408,16 +2177,7 @@
           <w:rFonts w:ascii="Times Roman" w:hAnsi="Times Roman"/>
           <w:lang w:val="fr-FR"/>
         </w:rPr>
-        <w:t xml:space="preserve"> est visuell</w:t>
-      </w:r>
-      <w:bookmarkStart w:id="0" w:name="_GoBack"/>
-      <w:bookmarkEnd w:id="0"/>
-      <w:r>
-        <w:rPr>
-          <w:rFonts w:ascii="Times Roman" w:hAnsi="Times Roman"/>
-          <w:lang w:val="fr-FR"/>
-        </w:rPr>
-        <w:t>ement distingué</w:t>
+        <w:t xml:space="preserve"> est visuellement distingué</w:t>
       </w:r>
       <w:r>
         <w:rPr>
@@ -1688,7 +2448,6 @@
           <w:bCs/>
           <w:lang w:val="fr-FR"/>
         </w:rPr>
-        <w:lastRenderedPageBreak/>
         <w:t>Supprimer les t</w:t>
       </w:r>
       <w:r>
@@ -3039,6 +3798,7 @@
           <w:szCs w:val="36"/>
           <w:lang w:val="fr-FR"/>
         </w:rPr>
+        <w:lastRenderedPageBreak/>
         <w:t>Propositions d'Amé</w:t>
       </w:r>
       <w:r>
@@ -3404,7 +4164,6 @@
           <w:szCs w:val="28"/>
           <w:lang w:val="fr-FR"/>
         </w:rPr>
-        <w:lastRenderedPageBreak/>
         <w:t xml:space="preserve">3. Synchronisation </w:t>
       </w:r>
       <w:proofErr w:type="spellStart"/>
@@ -3716,8 +4475,6 @@
       </w:r>
     </w:p>
     <w:sectPr>
-      <w:headerReference w:type="default" r:id="rId7"/>
-      <w:footerReference w:type="default" r:id="rId8"/>
       <w:pgSz w:w="11906" w:h="16838"/>
       <w:pgMar w:top="1134" w:right="1134" w:bottom="1134" w:left="1134" w:header="709" w:footer="850" w:gutter="0"/>
       <w:cols w:space="720"/>
@@ -3745,12 +4502,6 @@
 </w:endnotes>
 </file>
 
-<file path=word/footer1.xml><?xml version="1.0" encoding="utf-8"?>
-<w:ftr xmlns:wpc="http://schemas.microsoft.com/office/word/2010/wordprocessingCanvas" xmlns:mc="http://schemas.openxmlformats.org/markup-compatibility/2006" xmlns:o="urn:schemas-microsoft-com:office:office" xmlns:r="http://schemas.openxmlformats.org/officeDocument/2006/relationships" xmlns:m="http://schemas.openxmlformats.org/officeDocument/2006/math" xmlns:v="urn:schemas-microsoft-com:vml" xmlns:wp14="http://schemas.microsoft.com/office/word/2010/wordprocessingDrawing" xmlns:wp="http://schemas.openxmlformats.org/drawingml/2006/wordprocessingDrawing" xmlns:w10="urn:schemas-microsoft-com:office:word" xmlns:w="http://schemas.openxmlformats.org/wordprocessingml/2006/main" xmlns:w14="http://schemas.microsoft.com/office/word/2010/wordml" xmlns:w15="http://schemas.microsoft.com/office/word/2012/wordml" xmlns:wpg="http://schemas.microsoft.com/office/word/2010/wordprocessingGroup" xmlns:wpi="http://schemas.microsoft.com/office/word/2010/wordprocessingInk" xmlns:wne="http://schemas.microsoft.com/office/word/2006/wordml" xmlns:wps="http://schemas.microsoft.com/office/word/2010/wordprocessingShape" mc:Ignorable="w14 w15 wp14">
-  <w:p/>
-</w:ftr>
-</file>
-
 <file path=word/footnotes.xml><?xml version="1.0" encoding="utf-8"?>
 <w:footnotes xmlns:wpc="http://schemas.microsoft.com/office/word/2010/wordprocessingCanvas" xmlns:mc="http://schemas.openxmlformats.org/markup-compatibility/2006" xmlns:o="urn:schemas-microsoft-com:office:office" xmlns:r="http://schemas.openxmlformats.org/officeDocument/2006/relationships" xmlns:m="http://schemas.openxmlformats.org/officeDocument/2006/math" xmlns:v="urn:schemas-microsoft-com:vml" xmlns:wp14="http://schemas.microsoft.com/office/word/2010/wordprocessingDrawing" xmlns:wp="http://schemas.openxmlformats.org/drawingml/2006/wordprocessingDrawing" xmlns:w10="urn:schemas-microsoft-com:office:word" xmlns:w="http://schemas.openxmlformats.org/wordprocessingml/2006/main" xmlns:w14="http://schemas.microsoft.com/office/word/2010/wordml" xmlns:w15="http://schemas.microsoft.com/office/word/2012/wordml" xmlns:wpg="http://schemas.microsoft.com/office/word/2010/wordprocessingGroup" xmlns:wpi="http://schemas.microsoft.com/office/word/2010/wordprocessingInk" xmlns:wne="http://schemas.microsoft.com/office/word/2006/wordml" xmlns:wps="http://schemas.microsoft.com/office/word/2010/wordprocessingShape" mc:Ignorable="w14 w15 wp14">
   <w:footnote w:type="separator" w:id="-1">
@@ -3768,12 +4519,6 @@
     </w:p>
   </w:footnote>
 </w:footnotes>
-</file>
-
-<file path=word/header1.xml><?xml version="1.0" encoding="utf-8"?>
-<w:hdr xmlns:wpc="http://schemas.microsoft.com/office/word/2010/wordprocessingCanvas" xmlns:mc="http://schemas.openxmlformats.org/markup-compatibility/2006" xmlns:o="urn:schemas-microsoft-com:office:office" xmlns:r="http://schemas.openxmlformats.org/officeDocument/2006/relationships" xmlns:m="http://schemas.openxmlformats.org/officeDocument/2006/math" xmlns:v="urn:schemas-microsoft-com:vml" xmlns:wp14="http://schemas.microsoft.com/office/word/2010/wordprocessingDrawing" xmlns:wp="http://schemas.openxmlformats.org/drawingml/2006/wordprocessingDrawing" xmlns:w10="urn:schemas-microsoft-com:office:word" xmlns:w="http://schemas.openxmlformats.org/wordprocessingml/2006/main" xmlns:w14="http://schemas.microsoft.com/office/word/2010/wordml" xmlns:w15="http://schemas.microsoft.com/office/word/2012/wordml" xmlns:wpg="http://schemas.microsoft.com/office/word/2010/wordprocessingGroup" xmlns:wpi="http://schemas.microsoft.com/office/word/2010/wordprocessingInk" xmlns:wne="http://schemas.microsoft.com/office/word/2006/wordml" xmlns:wps="http://schemas.microsoft.com/office/word/2010/wordprocessingShape" mc:Ignorable="w14 w15 wp14">
-  <w:p/>
-</w:hdr>
 </file>
 
 <file path=word/numbering.xml><?xml version="1.0" encoding="utf-8"?>
@@ -4060,7 +4805,7 @@
   <w:num w:numId="3">
     <w:abstractNumId w:val="1"/>
     <w:lvlOverride w:ilvl="0">
-      <w:lvl w:ilvl="0" w:tplc="8CCE23E6">
+      <w:lvl w:ilvl="0" w:tplc="E60270FA">
         <w:start w:val="1"/>
         <w:numFmt w:val="bullet"/>
         <w:lvlText w:val="•"/>
@@ -4091,7 +4836,7 @@
       </w:lvl>
     </w:lvlOverride>
     <w:lvlOverride w:ilvl="1">
-      <w:lvl w:ilvl="1" w:tplc="70EC9D8C">
+      <w:lvl w:ilvl="1" w:tplc="BAAC05D6">
         <w:start w:val="1"/>
         <w:numFmt w:val="bullet"/>
         <w:lvlText w:val="◦"/>
@@ -4122,7 +4867,7 @@
       </w:lvl>
     </w:lvlOverride>
     <w:lvlOverride w:ilvl="2">
-      <w:lvl w:ilvl="2" w:tplc="7F8C8924">
+      <w:lvl w:ilvl="2" w:tplc="64849A66">
         <w:start w:val="1"/>
         <w:numFmt w:val="bullet"/>
         <w:lvlText w:val="◦"/>
@@ -4153,7 +4898,7 @@
       </w:lvl>
     </w:lvlOverride>
     <w:lvlOverride w:ilvl="3">
-      <w:lvl w:ilvl="3" w:tplc="A17A5EAC">
+      <w:lvl w:ilvl="3" w:tplc="AA4A6184">
         <w:start w:val="1"/>
         <w:numFmt w:val="bullet"/>
         <w:lvlText w:val="◦"/>
@@ -4184,7 +4929,7 @@
       </w:lvl>
     </w:lvlOverride>
     <w:lvlOverride w:ilvl="4">
-      <w:lvl w:ilvl="4" w:tplc="79C058FE">
+      <w:lvl w:ilvl="4" w:tplc="6F06D16A">
         <w:start w:val="1"/>
         <w:numFmt w:val="bullet"/>
         <w:lvlText w:val="◦"/>
@@ -4215,7 +4960,7 @@
       </w:lvl>
     </w:lvlOverride>
     <w:lvlOverride w:ilvl="5">
-      <w:lvl w:ilvl="5" w:tplc="7540B6BE">
+      <w:lvl w:ilvl="5" w:tplc="4F3638B8">
         <w:start w:val="1"/>
         <w:numFmt w:val="bullet"/>
         <w:lvlText w:val="◦"/>
@@ -4246,7 +4991,7 @@
       </w:lvl>
     </w:lvlOverride>
     <w:lvlOverride w:ilvl="6">
-      <w:lvl w:ilvl="6" w:tplc="19B8FBE4">
+      <w:lvl w:ilvl="6" w:tplc="3DCE79B6">
         <w:start w:val="1"/>
         <w:numFmt w:val="bullet"/>
         <w:lvlText w:val="◦"/>
@@ -4277,7 +5022,7 @@
       </w:lvl>
     </w:lvlOverride>
     <w:lvlOverride w:ilvl="7">
-      <w:lvl w:ilvl="7" w:tplc="E89C6ED4">
+      <w:lvl w:ilvl="7" w:tplc="AFDAC9BA">
         <w:start w:val="1"/>
         <w:numFmt w:val="bullet"/>
         <w:lvlText w:val="◦"/>
@@ -4308,7 +5053,7 @@
       </w:lvl>
     </w:lvlOverride>
     <w:lvlOverride w:ilvl="8">
-      <w:lvl w:ilvl="8" w:tplc="4F189E50">
+      <w:lvl w:ilvl="8" w:tplc="8EA038F6">
         <w:start w:val="1"/>
         <w:numFmt w:val="bullet"/>
         <w:lvlText w:val="◦"/>
@@ -4342,7 +5087,7 @@
   <w:num w:numId="4">
     <w:abstractNumId w:val="1"/>
     <w:lvlOverride w:ilvl="0">
-      <w:lvl w:ilvl="0" w:tplc="8CCE23E6">
+      <w:lvl w:ilvl="0" w:tplc="E60270FA">
         <w:start w:val="1"/>
         <w:numFmt w:val="bullet"/>
         <w:lvlText w:val="•"/>
@@ -4373,7 +5118,7 @@
       </w:lvl>
     </w:lvlOverride>
     <w:lvlOverride w:ilvl="1">
-      <w:lvl w:ilvl="1" w:tplc="70EC9D8C">
+      <w:lvl w:ilvl="1" w:tplc="BAAC05D6">
         <w:start w:val="1"/>
         <w:numFmt w:val="bullet"/>
         <w:lvlText w:val="•"/>
@@ -4404,7 +5149,7 @@
       </w:lvl>
     </w:lvlOverride>
     <w:lvlOverride w:ilvl="2">
-      <w:lvl w:ilvl="2" w:tplc="7F8C8924">
+      <w:lvl w:ilvl="2" w:tplc="64849A66">
         <w:start w:val="1"/>
         <w:numFmt w:val="bullet"/>
         <w:lvlText w:val="•"/>
@@ -4435,7 +5180,7 @@
       </w:lvl>
     </w:lvlOverride>
     <w:lvlOverride w:ilvl="3">
-      <w:lvl w:ilvl="3" w:tplc="A17A5EAC">
+      <w:lvl w:ilvl="3" w:tplc="AA4A6184">
         <w:start w:val="1"/>
         <w:numFmt w:val="bullet"/>
         <w:lvlText w:val="•"/>
@@ -4466,7 +5211,7 @@
       </w:lvl>
     </w:lvlOverride>
     <w:lvlOverride w:ilvl="4">
-      <w:lvl w:ilvl="4" w:tplc="79C058FE">
+      <w:lvl w:ilvl="4" w:tplc="6F06D16A">
         <w:start w:val="1"/>
         <w:numFmt w:val="bullet"/>
         <w:lvlText w:val="•"/>
@@ -4497,7 +5242,7 @@
       </w:lvl>
     </w:lvlOverride>
     <w:lvlOverride w:ilvl="5">
-      <w:lvl w:ilvl="5" w:tplc="7540B6BE">
+      <w:lvl w:ilvl="5" w:tplc="4F3638B8">
         <w:start w:val="1"/>
         <w:numFmt w:val="bullet"/>
         <w:lvlText w:val="•"/>
@@ -4528,7 +5273,7 @@
       </w:lvl>
     </w:lvlOverride>
     <w:lvlOverride w:ilvl="6">
-      <w:lvl w:ilvl="6" w:tplc="19B8FBE4">
+      <w:lvl w:ilvl="6" w:tplc="3DCE79B6">
         <w:start w:val="1"/>
         <w:numFmt w:val="bullet"/>
         <w:lvlText w:val="•"/>
@@ -4559,7 +5304,7 @@
       </w:lvl>
     </w:lvlOverride>
     <w:lvlOverride w:ilvl="7">
-      <w:lvl w:ilvl="7" w:tplc="E89C6ED4">
+      <w:lvl w:ilvl="7" w:tplc="AFDAC9BA">
         <w:start w:val="1"/>
         <w:numFmt w:val="bullet"/>
         <w:lvlText w:val="•"/>
@@ -4590,7 +5335,7 @@
       </w:lvl>
     </w:lvlOverride>
     <w:lvlOverride w:ilvl="8">
-      <w:lvl w:ilvl="8" w:tplc="4F189E50">
+      <w:lvl w:ilvl="8" w:tplc="8EA038F6">
         <w:start w:val="1"/>
         <w:numFmt w:val="bullet"/>
         <w:lvlText w:val="•"/>
@@ -5098,6 +5843,25 @@
         <w:numId w:val="1"/>
       </w:numPr>
     </w:pPr>
+  </w:style>
+  <w:style w:type="paragraph" w:styleId="Lgende">
+    <w:name w:val="caption"/>
+    <w:basedOn w:val="Normal"/>
+    <w:next w:val="Normal"/>
+    <w:uiPriority w:val="35"/>
+    <w:unhideWhenUsed/>
+    <w:qFormat/>
+    <w:rsid w:val="00C61004"/>
+    <w:pPr>
+      <w:spacing w:after="200"/>
+    </w:pPr>
+    <w:rPr>
+      <w:i/>
+      <w:iCs/>
+      <w:color w:val="5E5E5E" w:themeColor="text2"/>
+      <w:sz w:val="18"/>
+      <w:szCs w:val="18"/>
+    </w:rPr>
   </w:style>
 </w:styles>
 </file>

</xml_diff>